<commit_message>
Fix modeling, steganography add reports template
</commit_message>
<xml_diff>
--- a/Modeling/course_work/Лёвкин И.А. Моделирование Курсовая.docx
+++ b/Modeling/course_work/Лёвкин И.А. Моделирование Курсовая.docx
@@ -182,10 +182,7 @@
         <w:jc w:val="center"/>
       </w:pPr>
       <w:r>
-        <w:t>Курсовая</w:t>
-      </w:r>
-      <w:r>
-        <w:t xml:space="preserve"> работа</w:t>
+        <w:t>Курсовая работа</w:t>
       </w:r>
     </w:p>
     <w:p>
@@ -275,13 +272,7 @@
         <w:ind w:left="5529" w:right="1363"/>
       </w:pPr>
       <w:r>
-        <w:t>Выполнил:</w:t>
-      </w:r>
-      <w:r>
-        <w:t xml:space="preserve"> </w:t>
-      </w:r>
-      <w:r>
-        <w:t>ст.</w:t>
+        <w:t>Выполнил: ст.</w:t>
       </w:r>
       <w:r>
         <w:rPr>
@@ -290,25 +281,7 @@
         <w:t xml:space="preserve"> </w:t>
       </w:r>
       <w:r>
-        <w:t>гр.</w:t>
-      </w:r>
-      <w:r>
-        <w:t xml:space="preserve"> ЗМП-41</w:t>
-      </w:r>
-      <w:r>
-        <w:t xml:space="preserve"> </w:t>
-      </w:r>
-      <w:r>
-        <w:t>Лёвкин И</w:t>
-      </w:r>
-      <w:r>
-        <w:t xml:space="preserve">. </w:t>
-      </w:r>
-      <w:r>
-        <w:t>А</w:t>
-      </w:r>
-      <w:r>
-        <w:t>.</w:t>
+        <w:t>гр. ЗМП-41 Лёвкин И. А.</w:t>
       </w:r>
     </w:p>
     <w:p>
@@ -410,13 +383,573 @@
         <w:rPr>
           <w:spacing w:val="-4"/>
         </w:rPr>
-        <w:t>20</w:t>
-      </w:r>
-      <w:r>
-        <w:rPr>
-          <w:spacing w:val="-4"/>
-        </w:rPr>
-        <w:t>25</w:t>
+        <w:t>2025</w:t>
+      </w:r>
+    </w:p>
+    <w:sdt>
+      <w:sdtPr>
+        <w:rPr>
+          <w:rFonts w:ascii="Times New Roman" w:hAnsi="Times New Roman" w:cs="Times New Roman"/>
+        </w:rPr>
+        <w:id w:val="-1881548868"/>
+        <w:docPartObj>
+          <w:docPartGallery w:val="Table of Contents"/>
+          <w:docPartUnique/>
+        </w:docPartObj>
+      </w:sdtPr>
+      <w:sdtEndPr>
+        <w:rPr>
+          <w:rFonts w:eastAsiaTheme="minorHAnsi"/>
+          <w:b/>
+          <w:bCs/>
+          <w:noProof/>
+          <w:color w:val="auto"/>
+          <w:sz w:val="22"/>
+          <w:szCs w:val="22"/>
+        </w:rPr>
+      </w:sdtEndPr>
+      <w:sdtContent>
+        <w:p>
+          <w:pPr>
+            <w:pStyle w:val="TOCHeading"/>
+            <w:rPr>
+              <w:rFonts w:ascii="Times New Roman" w:hAnsi="Times New Roman" w:cs="Times New Roman"/>
+              <w:b/>
+              <w:bCs/>
+              <w:color w:val="auto"/>
+              <w:lang w:val="ru-RU"/>
+            </w:rPr>
+          </w:pPr>
+          <w:r>
+            <w:rPr>
+              <w:rFonts w:ascii="Times New Roman" w:hAnsi="Times New Roman" w:cs="Times New Roman"/>
+              <w:b/>
+              <w:bCs/>
+              <w:color w:val="auto"/>
+              <w:lang w:val="ru-RU"/>
+            </w:rPr>
+            <w:t>Содержание</w:t>
+          </w:r>
+        </w:p>
+        <w:p>
+          <w:pPr>
+            <w:pStyle w:val="TOC1"/>
+            <w:tabs>
+              <w:tab w:val="right" w:leader="dot" w:pos="9679"/>
+            </w:tabs>
+            <w:rPr>
+              <w:rFonts w:ascii="Times New Roman" w:hAnsi="Times New Roman" w:cs="Times New Roman"/>
+              <w:noProof/>
+            </w:rPr>
+          </w:pPr>
+          <w:r>
+            <w:rPr>
+              <w:rFonts w:ascii="Times New Roman" w:hAnsi="Times New Roman" w:cs="Times New Roman"/>
+            </w:rPr>
+            <w:fldChar w:fldCharType="begin"/>
+          </w:r>
+          <w:r>
+            <w:rPr>
+              <w:rFonts w:ascii="Times New Roman" w:hAnsi="Times New Roman" w:cs="Times New Roman"/>
+            </w:rPr>
+            <w:instrText xml:space="preserve"> TOC \o "1-3" \h \z \u </w:instrText>
+          </w:r>
+          <w:r>
+            <w:rPr>
+              <w:rFonts w:ascii="Times New Roman" w:hAnsi="Times New Roman" w:cs="Times New Roman"/>
+            </w:rPr>
+            <w:fldChar w:fldCharType="separate"/>
+          </w:r>
+          <w:hyperlink w:anchor="_Toc198269110" w:history="1">
+            <w:r>
+              <w:rPr>
+                <w:rStyle w:val="Hyperlink"/>
+                <w:rFonts w:ascii="Times New Roman" w:hAnsi="Times New Roman" w:cs="Times New Roman"/>
+                <w:noProof/>
+                <w:spacing w:val="-2"/>
+              </w:rPr>
+              <w:t>Задание на проектирование:</w:t>
+            </w:r>
+            <w:r>
+              <w:rPr>
+                <w:rFonts w:ascii="Times New Roman" w:hAnsi="Times New Roman" w:cs="Times New Roman"/>
+                <w:noProof/>
+                <w:webHidden/>
+              </w:rPr>
+              <w:tab/>
+            </w:r>
+            <w:r>
+              <w:rPr>
+                <w:rFonts w:ascii="Times New Roman" w:hAnsi="Times New Roman" w:cs="Times New Roman"/>
+                <w:noProof/>
+                <w:webHidden/>
+              </w:rPr>
+              <w:fldChar w:fldCharType="begin"/>
+            </w:r>
+            <w:r>
+              <w:rPr>
+                <w:rFonts w:ascii="Times New Roman" w:hAnsi="Times New Roman" w:cs="Times New Roman"/>
+                <w:noProof/>
+                <w:webHidden/>
+              </w:rPr>
+              <w:instrText xml:space="preserve"> PAGEREF _Toc198269110 \h </w:instrText>
+            </w:r>
+            <w:r>
+              <w:rPr>
+                <w:rFonts w:ascii="Times New Roman" w:hAnsi="Times New Roman" w:cs="Times New Roman"/>
+                <w:noProof/>
+                <w:webHidden/>
+              </w:rPr>
+            </w:r>
+            <w:r>
+              <w:rPr>
+                <w:rFonts w:ascii="Times New Roman" w:hAnsi="Times New Roman" w:cs="Times New Roman"/>
+                <w:noProof/>
+                <w:webHidden/>
+              </w:rPr>
+              <w:fldChar w:fldCharType="separate"/>
+            </w:r>
+            <w:r>
+              <w:rPr>
+                <w:rFonts w:ascii="Times New Roman" w:hAnsi="Times New Roman" w:cs="Times New Roman"/>
+                <w:noProof/>
+                <w:webHidden/>
+              </w:rPr>
+              <w:t>3</w:t>
+            </w:r>
+            <w:r>
+              <w:rPr>
+                <w:rFonts w:ascii="Times New Roman" w:hAnsi="Times New Roman" w:cs="Times New Roman"/>
+                <w:noProof/>
+                <w:webHidden/>
+              </w:rPr>
+              <w:fldChar w:fldCharType="end"/>
+            </w:r>
+          </w:hyperlink>
+        </w:p>
+        <w:p>
+          <w:pPr>
+            <w:pStyle w:val="TOC1"/>
+            <w:tabs>
+              <w:tab w:val="right" w:leader="dot" w:pos="9679"/>
+            </w:tabs>
+            <w:rPr>
+              <w:rFonts w:ascii="Times New Roman" w:hAnsi="Times New Roman" w:cs="Times New Roman"/>
+              <w:noProof/>
+            </w:rPr>
+          </w:pPr>
+          <w:hyperlink w:anchor="_Toc198269111" w:history="1">
+            <w:r>
+              <w:rPr>
+                <w:rStyle w:val="Hyperlink"/>
+                <w:rFonts w:ascii="Times New Roman" w:hAnsi="Times New Roman" w:cs="Times New Roman"/>
+                <w:noProof/>
+                <w:spacing w:val="-2"/>
+              </w:rPr>
+              <w:t>Описание процедур обработки событий:</w:t>
+            </w:r>
+            <w:r>
+              <w:rPr>
+                <w:rFonts w:ascii="Times New Roman" w:hAnsi="Times New Roman" w:cs="Times New Roman"/>
+                <w:noProof/>
+                <w:webHidden/>
+              </w:rPr>
+              <w:tab/>
+            </w:r>
+            <w:r>
+              <w:rPr>
+                <w:rFonts w:ascii="Times New Roman" w:hAnsi="Times New Roman" w:cs="Times New Roman"/>
+                <w:noProof/>
+                <w:webHidden/>
+              </w:rPr>
+              <w:fldChar w:fldCharType="begin"/>
+            </w:r>
+            <w:r>
+              <w:rPr>
+                <w:rFonts w:ascii="Times New Roman" w:hAnsi="Times New Roman" w:cs="Times New Roman"/>
+                <w:noProof/>
+                <w:webHidden/>
+              </w:rPr>
+              <w:instrText xml:space="preserve"> PAGEREF _Toc198269111 \h </w:instrText>
+            </w:r>
+            <w:r>
+              <w:rPr>
+                <w:rFonts w:ascii="Times New Roman" w:hAnsi="Times New Roman" w:cs="Times New Roman"/>
+                <w:noProof/>
+                <w:webHidden/>
+              </w:rPr>
+            </w:r>
+            <w:r>
+              <w:rPr>
+                <w:rFonts w:ascii="Times New Roman" w:hAnsi="Times New Roman" w:cs="Times New Roman"/>
+                <w:noProof/>
+                <w:webHidden/>
+              </w:rPr>
+              <w:fldChar w:fldCharType="separate"/>
+            </w:r>
+            <w:r>
+              <w:rPr>
+                <w:rFonts w:ascii="Times New Roman" w:hAnsi="Times New Roman" w:cs="Times New Roman"/>
+                <w:noProof/>
+                <w:webHidden/>
+              </w:rPr>
+              <w:t>4</w:t>
+            </w:r>
+            <w:r>
+              <w:rPr>
+                <w:rFonts w:ascii="Times New Roman" w:hAnsi="Times New Roman" w:cs="Times New Roman"/>
+                <w:noProof/>
+                <w:webHidden/>
+              </w:rPr>
+              <w:fldChar w:fldCharType="end"/>
+            </w:r>
+          </w:hyperlink>
+        </w:p>
+        <w:p>
+          <w:pPr>
+            <w:pStyle w:val="TOC1"/>
+            <w:tabs>
+              <w:tab w:val="right" w:leader="dot" w:pos="9679"/>
+            </w:tabs>
+            <w:rPr>
+              <w:rFonts w:ascii="Times New Roman" w:hAnsi="Times New Roman" w:cs="Times New Roman"/>
+              <w:noProof/>
+            </w:rPr>
+          </w:pPr>
+          <w:hyperlink w:anchor="_Toc198269112" w:history="1">
+            <w:r>
+              <w:rPr>
+                <w:rStyle w:val="Hyperlink"/>
+                <w:rFonts w:ascii="Times New Roman" w:hAnsi="Times New Roman" w:cs="Times New Roman"/>
+                <w:noProof/>
+              </w:rPr>
+              <w:t>Граф событий моделируемой системы и его анализ:</w:t>
+            </w:r>
+            <w:r>
+              <w:rPr>
+                <w:rFonts w:ascii="Times New Roman" w:hAnsi="Times New Roman" w:cs="Times New Roman"/>
+                <w:noProof/>
+                <w:webHidden/>
+              </w:rPr>
+              <w:tab/>
+            </w:r>
+            <w:r>
+              <w:rPr>
+                <w:rFonts w:ascii="Times New Roman" w:hAnsi="Times New Roman" w:cs="Times New Roman"/>
+                <w:noProof/>
+                <w:webHidden/>
+              </w:rPr>
+              <w:fldChar w:fldCharType="begin"/>
+            </w:r>
+            <w:r>
+              <w:rPr>
+                <w:rFonts w:ascii="Times New Roman" w:hAnsi="Times New Roman" w:cs="Times New Roman"/>
+                <w:noProof/>
+                <w:webHidden/>
+              </w:rPr>
+              <w:instrText xml:space="preserve"> PAGEREF _Toc198269112 \h </w:instrText>
+            </w:r>
+            <w:r>
+              <w:rPr>
+                <w:rFonts w:ascii="Times New Roman" w:hAnsi="Times New Roman" w:cs="Times New Roman"/>
+                <w:noProof/>
+                <w:webHidden/>
+              </w:rPr>
+            </w:r>
+            <w:r>
+              <w:rPr>
+                <w:rFonts w:ascii="Times New Roman" w:hAnsi="Times New Roman" w:cs="Times New Roman"/>
+                <w:noProof/>
+                <w:webHidden/>
+              </w:rPr>
+              <w:fldChar w:fldCharType="separate"/>
+            </w:r>
+            <w:r>
+              <w:rPr>
+                <w:rFonts w:ascii="Times New Roman" w:hAnsi="Times New Roman" w:cs="Times New Roman"/>
+                <w:noProof/>
+                <w:webHidden/>
+              </w:rPr>
+              <w:t>5</w:t>
+            </w:r>
+            <w:r>
+              <w:rPr>
+                <w:rFonts w:ascii="Times New Roman" w:hAnsi="Times New Roman" w:cs="Times New Roman"/>
+                <w:noProof/>
+                <w:webHidden/>
+              </w:rPr>
+              <w:fldChar w:fldCharType="end"/>
+            </w:r>
+          </w:hyperlink>
+        </w:p>
+        <w:p>
+          <w:pPr>
+            <w:pStyle w:val="TOC1"/>
+            <w:tabs>
+              <w:tab w:val="right" w:leader="dot" w:pos="9679"/>
+            </w:tabs>
+            <w:rPr>
+              <w:rFonts w:ascii="Times New Roman" w:hAnsi="Times New Roman" w:cs="Times New Roman"/>
+              <w:noProof/>
+            </w:rPr>
+          </w:pPr>
+          <w:hyperlink w:anchor="_Toc198269113" w:history="1">
+            <w:r>
+              <w:rPr>
+                <w:rStyle w:val="Hyperlink"/>
+                <w:rFonts w:ascii="Times New Roman" w:hAnsi="Times New Roman" w:cs="Times New Roman"/>
+                <w:noProof/>
+              </w:rPr>
+              <w:t>Листинг программы моделирования:</w:t>
+            </w:r>
+            <w:r>
+              <w:rPr>
+                <w:rFonts w:ascii="Times New Roman" w:hAnsi="Times New Roman" w:cs="Times New Roman"/>
+                <w:noProof/>
+                <w:webHidden/>
+              </w:rPr>
+              <w:tab/>
+            </w:r>
+            <w:r>
+              <w:rPr>
+                <w:rFonts w:ascii="Times New Roman" w:hAnsi="Times New Roman" w:cs="Times New Roman"/>
+                <w:noProof/>
+                <w:webHidden/>
+              </w:rPr>
+              <w:fldChar w:fldCharType="begin"/>
+            </w:r>
+            <w:r>
+              <w:rPr>
+                <w:rFonts w:ascii="Times New Roman" w:hAnsi="Times New Roman" w:cs="Times New Roman"/>
+                <w:noProof/>
+                <w:webHidden/>
+              </w:rPr>
+              <w:instrText xml:space="preserve"> PAGEREF _Toc198269113 \h </w:instrText>
+            </w:r>
+            <w:r>
+              <w:rPr>
+                <w:rFonts w:ascii="Times New Roman" w:hAnsi="Times New Roman" w:cs="Times New Roman"/>
+                <w:noProof/>
+                <w:webHidden/>
+              </w:rPr>
+            </w:r>
+            <w:r>
+              <w:rPr>
+                <w:rFonts w:ascii="Times New Roman" w:hAnsi="Times New Roman" w:cs="Times New Roman"/>
+                <w:noProof/>
+                <w:webHidden/>
+              </w:rPr>
+              <w:fldChar w:fldCharType="separate"/>
+            </w:r>
+            <w:r>
+              <w:rPr>
+                <w:rFonts w:ascii="Times New Roman" w:hAnsi="Times New Roman" w:cs="Times New Roman"/>
+                <w:noProof/>
+                <w:webHidden/>
+              </w:rPr>
+              <w:t>6</w:t>
+            </w:r>
+            <w:r>
+              <w:rPr>
+                <w:rFonts w:ascii="Times New Roman" w:hAnsi="Times New Roman" w:cs="Times New Roman"/>
+                <w:noProof/>
+                <w:webHidden/>
+              </w:rPr>
+              <w:fldChar w:fldCharType="end"/>
+            </w:r>
+          </w:hyperlink>
+        </w:p>
+        <w:p>
+          <w:pPr>
+            <w:pStyle w:val="TOC1"/>
+            <w:tabs>
+              <w:tab w:val="right" w:leader="dot" w:pos="9679"/>
+            </w:tabs>
+            <w:rPr>
+              <w:rFonts w:ascii="Times New Roman" w:hAnsi="Times New Roman" w:cs="Times New Roman"/>
+              <w:noProof/>
+            </w:rPr>
+          </w:pPr>
+          <w:hyperlink w:anchor="_Toc198269114" w:history="1">
+            <w:r>
+              <w:rPr>
+                <w:rStyle w:val="Hyperlink"/>
+                <w:rFonts w:ascii="Times New Roman" w:hAnsi="Times New Roman" w:cs="Times New Roman"/>
+                <w:noProof/>
+              </w:rPr>
+              <w:t>Результаты моделирования:</w:t>
+            </w:r>
+            <w:r>
+              <w:rPr>
+                <w:rFonts w:ascii="Times New Roman" w:hAnsi="Times New Roman" w:cs="Times New Roman"/>
+                <w:noProof/>
+                <w:webHidden/>
+              </w:rPr>
+              <w:tab/>
+            </w:r>
+            <w:r>
+              <w:rPr>
+                <w:rFonts w:ascii="Times New Roman" w:hAnsi="Times New Roman" w:cs="Times New Roman"/>
+                <w:noProof/>
+                <w:webHidden/>
+              </w:rPr>
+              <w:fldChar w:fldCharType="begin"/>
+            </w:r>
+            <w:r>
+              <w:rPr>
+                <w:rFonts w:ascii="Times New Roman" w:hAnsi="Times New Roman" w:cs="Times New Roman"/>
+                <w:noProof/>
+                <w:webHidden/>
+              </w:rPr>
+              <w:instrText xml:space="preserve"> PAGEREF _Toc198269114 \h </w:instrText>
+            </w:r>
+            <w:r>
+              <w:rPr>
+                <w:rFonts w:ascii="Times New Roman" w:hAnsi="Times New Roman" w:cs="Times New Roman"/>
+                <w:noProof/>
+                <w:webHidden/>
+              </w:rPr>
+            </w:r>
+            <w:r>
+              <w:rPr>
+                <w:rFonts w:ascii="Times New Roman" w:hAnsi="Times New Roman" w:cs="Times New Roman"/>
+                <w:noProof/>
+                <w:webHidden/>
+              </w:rPr>
+              <w:fldChar w:fldCharType="separate"/>
+            </w:r>
+            <w:r>
+              <w:rPr>
+                <w:rFonts w:ascii="Times New Roman" w:hAnsi="Times New Roman" w:cs="Times New Roman"/>
+                <w:noProof/>
+                <w:webHidden/>
+              </w:rPr>
+              <w:t>6</w:t>
+            </w:r>
+            <w:r>
+              <w:rPr>
+                <w:rFonts w:ascii="Times New Roman" w:hAnsi="Times New Roman" w:cs="Times New Roman"/>
+                <w:noProof/>
+                <w:webHidden/>
+              </w:rPr>
+              <w:fldChar w:fldCharType="end"/>
+            </w:r>
+          </w:hyperlink>
+        </w:p>
+        <w:p>
+          <w:pPr>
+            <w:pStyle w:val="TOC1"/>
+            <w:tabs>
+              <w:tab w:val="right" w:leader="dot" w:pos="9679"/>
+            </w:tabs>
+            <w:rPr>
+              <w:rFonts w:ascii="Times New Roman" w:hAnsi="Times New Roman" w:cs="Times New Roman"/>
+              <w:noProof/>
+            </w:rPr>
+          </w:pPr>
+          <w:hyperlink w:anchor="_Toc198269115" w:history="1">
+            <w:r>
+              <w:rPr>
+                <w:rStyle w:val="Hyperlink"/>
+                <w:rFonts w:ascii="Times New Roman" w:hAnsi="Times New Roman" w:cs="Times New Roman"/>
+                <w:noProof/>
+                <w:spacing w:val="-2"/>
+              </w:rPr>
+              <w:t>Заключение</w:t>
+            </w:r>
+            <w:r>
+              <w:rPr>
+                <w:rFonts w:ascii="Times New Roman" w:hAnsi="Times New Roman" w:cs="Times New Roman"/>
+                <w:noProof/>
+                <w:webHidden/>
+              </w:rPr>
+              <w:tab/>
+            </w:r>
+            <w:r>
+              <w:rPr>
+                <w:rFonts w:ascii="Times New Roman" w:hAnsi="Times New Roman" w:cs="Times New Roman"/>
+                <w:noProof/>
+                <w:webHidden/>
+              </w:rPr>
+              <w:fldChar w:fldCharType="begin"/>
+            </w:r>
+            <w:r>
+              <w:rPr>
+                <w:rFonts w:ascii="Times New Roman" w:hAnsi="Times New Roman" w:cs="Times New Roman"/>
+                <w:noProof/>
+                <w:webHidden/>
+              </w:rPr>
+              <w:instrText xml:space="preserve"> PAGEREF _Toc198269115 \h </w:instrText>
+            </w:r>
+            <w:r>
+              <w:rPr>
+                <w:rFonts w:ascii="Times New Roman" w:hAnsi="Times New Roman" w:cs="Times New Roman"/>
+                <w:noProof/>
+                <w:webHidden/>
+              </w:rPr>
+            </w:r>
+            <w:r>
+              <w:rPr>
+                <w:rFonts w:ascii="Times New Roman" w:hAnsi="Times New Roman" w:cs="Times New Roman"/>
+                <w:noProof/>
+                <w:webHidden/>
+              </w:rPr>
+              <w:fldChar w:fldCharType="separate"/>
+            </w:r>
+            <w:r>
+              <w:rPr>
+                <w:rFonts w:ascii="Times New Roman" w:hAnsi="Times New Roman" w:cs="Times New Roman"/>
+                <w:noProof/>
+                <w:webHidden/>
+              </w:rPr>
+              <w:t>9</w:t>
+            </w:r>
+            <w:r>
+              <w:rPr>
+                <w:rFonts w:ascii="Times New Roman" w:hAnsi="Times New Roman" w:cs="Times New Roman"/>
+                <w:noProof/>
+                <w:webHidden/>
+              </w:rPr>
+              <w:fldChar w:fldCharType="end"/>
+            </w:r>
+          </w:hyperlink>
+        </w:p>
+        <w:p>
+          <w:pPr>
+            <w:rPr>
+              <w:rFonts w:ascii="Times New Roman" w:hAnsi="Times New Roman" w:cs="Times New Roman"/>
+            </w:rPr>
+          </w:pPr>
+          <w:r>
+            <w:rPr>
+              <w:rFonts w:ascii="Times New Roman" w:hAnsi="Times New Roman" w:cs="Times New Roman"/>
+              <w:b/>
+              <w:bCs/>
+              <w:noProof/>
+            </w:rPr>
+            <w:fldChar w:fldCharType="end"/>
+          </w:r>
+        </w:p>
+      </w:sdtContent>
+    </w:sdt>
+    <w:p>
+      <w:pPr>
+        <w:rPr>
+          <w:rFonts w:ascii="Times New Roman" w:eastAsia="Times New Roman" w:hAnsi="Times New Roman" w:cs="Times New Roman"/>
+          <w:b/>
+          <w:bCs/>
+          <w:spacing w:val="-2"/>
+          <w:sz w:val="24"/>
+          <w:szCs w:val="24"/>
+          <w:lang w:val="ru-RU"/>
+        </w:rPr>
+      </w:pPr>
+      <w:r>
+        <w:rPr>
+          <w:rFonts w:ascii="Times New Roman" w:hAnsi="Times New Roman" w:cs="Times New Roman"/>
+          <w:spacing w:val="-2"/>
+        </w:rPr>
+        <w:br w:type="page"/>
       </w:r>
     </w:p>
     <w:p>
@@ -428,19 +961,15 @@
           <w:spacing w:val="-2"/>
         </w:rPr>
       </w:pPr>
+      <w:bookmarkStart w:id="1" w:name="_Toc198269110"/>
       <w:r>
         <w:rPr>
           <w:spacing w:val="-2"/>
         </w:rPr>
         <w:lastRenderedPageBreak/>
-        <w:t>Задание на проектирование</w:t>
-      </w:r>
-      <w:r>
-        <w:rPr>
-          <w:spacing w:val="-2"/>
-        </w:rPr>
-        <w:t>:</w:t>
-      </w:r>
+        <w:t>Задание на проектирование:</w:t>
+      </w:r>
+      <w:bookmarkEnd w:id="1"/>
     </w:p>
     <w:p>
       <w:pPr>
@@ -522,13 +1051,7 @@
         <w:ind w:right="50" w:firstLine="424"/>
       </w:pPr>
       <w:r>
-        <w:t>Построить систему. В систему поступают требов</w:t>
-      </w:r>
-      <w:r>
-        <w:t>а</w:t>
-      </w:r>
-      <w:r>
-        <w:t>ния двух типов, А – с вероятностью</w:t>
+        <w:t>Построить систему. В систему поступают требования двух типов, А – с вероятностью</w:t>
       </w:r>
       <w:r>
         <w:rPr>
@@ -637,19 +1160,7 @@
         <w:rPr>
           <w:rFonts w:eastAsia="Calibri"/>
         </w:rPr>
-        <w:t>п</w:t>
-      </w:r>
-      <w:r>
-        <w:rPr>
-          <w:rFonts w:eastAsia="Calibri"/>
-        </w:rPr>
-        <w:t>олучить выборочные распределения и их основные параметры (среднее, дисперсия, мода, медиана и пр.) для длин очередей</w:t>
-      </w:r>
-      <w:r>
-        <w:rPr>
-          <w:rFonts w:eastAsia="Calibri"/>
-        </w:rPr>
-        <w:t>.</w:t>
+        <w:t>получить выборочные распределения и их основные параметры (среднее, дисперсия, мода, медиана и пр.) для длин очередей.</w:t>
       </w:r>
     </w:p>
     <w:p>
@@ -664,6 +1175,7 @@
       <w:r>
         <w:rPr>
           <w:rFonts w:ascii="Times New Roman" w:eastAsia="Calibri" w:hAnsi="Times New Roman" w:cs="Times New Roman"/>
+          <w:lang w:val="ru-RU"/>
         </w:rPr>
         <w:br w:type="page"/>
       </w:r>
@@ -673,6 +1185,7 @@
         <w:pStyle w:val="Heading1"/>
         <w:ind w:left="0"/>
       </w:pPr>
+      <w:bookmarkStart w:id="2" w:name="_Toc198269111"/>
       <w:r>
         <w:rPr>
           <w:spacing w:val="-2"/>
@@ -686,6 +1199,7 @@
         </w:rPr>
         <w:t>:</w:t>
       </w:r>
+      <w:bookmarkEnd w:id="2"/>
     </w:p>
     <w:p>
       <w:pPr>
@@ -761,16 +1275,7 @@
         <w:t xml:space="preserve"> </w:t>
       </w:r>
       <w:r>
-        <w:t>вероятностью р</w:t>
-      </w:r>
-      <w:r>
-        <w:t xml:space="preserve"> (0.7)</w:t>
-      </w:r>
-      <w:r>
-        <w:t xml:space="preserve"> поступают в очередь</w:t>
-      </w:r>
-      <w:r>
-        <w:t xml:space="preserve"> </w:t>
+        <w:t xml:space="preserve">вероятностью р (0.7) поступают в очередь </w:t>
       </w:r>
       <w:r>
         <w:rPr>
@@ -779,10 +1284,7 @@
         <w:t>q</w:t>
       </w:r>
       <w:r>
-        <w:t>1</w:t>
-      </w:r>
-      <w:r>
-        <w:t>.</w:t>
+        <w:t>1.</w:t>
       </w:r>
       <w:r>
         <w:rPr>
@@ -800,13 +1302,7 @@
         <w:t>Delay</w:t>
       </w:r>
       <w:r>
-        <w:t xml:space="preserve"> </w:t>
-      </w:r>
-      <w:r>
-        <w:t>(А)</w:t>
-      </w:r>
-      <w:r>
-        <w:t xml:space="preserve"> или </w:t>
+        <w:t xml:space="preserve"> (А) или </w:t>
       </w:r>
       <w:r>
         <w:rPr>
@@ -815,10 +1311,7 @@
         <w:t>Delay</w:t>
       </w:r>
       <w:r>
-        <w:t xml:space="preserve"> </w:t>
-      </w:r>
-      <w:r>
-        <w:t xml:space="preserve">(В) с последующим переходом в </w:t>
+        <w:t xml:space="preserve"> (В) с последующим переходом в </w:t>
       </w:r>
       <w:r>
         <w:rPr>
@@ -827,13 +1320,7 @@
         <w:t>Delay</w:t>
       </w:r>
       <w:r>
-        <w:t xml:space="preserve"> </w:t>
-      </w:r>
-      <w:r>
-        <w:t>(В)</w:t>
-      </w:r>
-      <w:r>
-        <w:t xml:space="preserve"> и </w:t>
+        <w:t xml:space="preserve"> (В) и </w:t>
       </w:r>
       <w:r>
         <w:rPr>
@@ -842,13 +1329,7 @@
         <w:t>Delay</w:t>
       </w:r>
       <w:r>
-        <w:t xml:space="preserve"> </w:t>
-      </w:r>
-      <w:r>
-        <w:t>(А)</w:t>
-      </w:r>
-      <w:r>
-        <w:t xml:space="preserve"> соответственно.</w:t>
+        <w:t xml:space="preserve"> (А) соответственно.</w:t>
       </w:r>
     </w:p>
     <w:p>
@@ -2115,14 +2596,7 @@
           <w:spacing w:val="-5"/>
           <w:sz w:val="28"/>
         </w:rPr>
-        <w:t>==</w:t>
-      </w:r>
-      <w:r>
-        <w:rPr>
-          <w:spacing w:val="-5"/>
-          <w:sz w:val="28"/>
-        </w:rPr>
-        <w:t xml:space="preserve"> </w:t>
+        <w:t xml:space="preserve">== </w:t>
       </w:r>
       <w:r>
         <w:rPr>
@@ -2531,10 +3005,12 @@
         <w:pStyle w:val="Heading1"/>
         <w:ind w:left="0"/>
       </w:pPr>
+      <w:bookmarkStart w:id="3" w:name="_Toc198269112"/>
       <w:r>
         <w:lastRenderedPageBreak/>
         <w:t>Граф событий моделируемой системы и его анализ:</w:t>
       </w:r>
+      <w:bookmarkEnd w:id="3"/>
     </w:p>
     <w:p>
       <w:pPr>
@@ -2542,6 +3018,7 @@
         <w:jc w:val="both"/>
         <w:rPr>
           <w:rFonts w:ascii="Times New Roman" w:hAnsi="Times New Roman" w:cs="Times New Roman"/>
+          <w:lang w:val="ru-RU"/>
         </w:rPr>
       </w:pPr>
     </w:p>
@@ -2677,6 +3154,7 @@
       <w:r>
         <w:rPr>
           <w:rFonts w:ascii="Times New Roman" w:hAnsi="Times New Roman" w:cs="Times New Roman"/>
+          <w:noProof/>
           <w:lang w:val="ru-RU"/>
         </w:rPr>
         <w:drawing>
@@ -2730,6 +3208,7 @@
           <w:rFonts w:ascii="Times New Roman" w:hAnsi="Times New Roman" w:cs="Times New Roman"/>
           <w:sz w:val="24"/>
           <w:szCs w:val="24"/>
+          <w:lang w:val="ru-RU"/>
         </w:rPr>
       </w:pPr>
       <w:r>
@@ -2833,6 +3312,7 @@
         <w:jc w:val="both"/>
         <w:rPr>
           <w:rFonts w:ascii="Times New Roman" w:hAnsi="Times New Roman" w:cs="Times New Roman"/>
+          <w:lang w:val="ru-RU"/>
         </w:rPr>
       </w:pPr>
       <w:r>
@@ -2845,6 +3325,7 @@
       <w:r>
         <w:rPr>
           <w:rFonts w:ascii="Times New Roman" w:hAnsi="Times New Roman" w:cs="Times New Roman"/>
+          <w:lang w:val="ru-RU"/>
         </w:rPr>
         <w:t>:</w:t>
       </w:r>
@@ -2861,7 +3342,14 @@
         <w:rPr>
           <w:rFonts w:ascii="Times New Roman" w:hAnsi="Times New Roman" w:cs="Times New Roman"/>
         </w:rPr>
-        <w:t xml:space="preserve">I – </w:t>
+        <w:t>I</w:t>
+      </w:r>
+      <w:r>
+        <w:rPr>
+          <w:rFonts w:ascii="Times New Roman" w:hAnsi="Times New Roman" w:cs="Times New Roman"/>
+          <w:lang w:val="ru-RU"/>
+        </w:rPr>
+        <w:t xml:space="preserve"> – </w:t>
       </w:r>
       <w:r>
         <w:rPr>
@@ -2883,7 +3371,14 @@
         <w:rPr>
           <w:rFonts w:ascii="Times New Roman" w:hAnsi="Times New Roman" w:cs="Times New Roman"/>
         </w:rPr>
-        <w:t xml:space="preserve">II – </w:t>
+        <w:t>II</w:t>
+      </w:r>
+      <w:r>
+        <w:rPr>
+          <w:rFonts w:ascii="Times New Roman" w:hAnsi="Times New Roman" w:cs="Times New Roman"/>
+          <w:lang w:val="ru-RU"/>
+        </w:rPr>
+        <w:t xml:space="preserve"> – </w:t>
       </w:r>
       <w:r>
         <w:rPr>
@@ -2905,7 +3400,14 @@
         <w:rPr>
           <w:rFonts w:ascii="Times New Roman" w:hAnsi="Times New Roman" w:cs="Times New Roman"/>
         </w:rPr>
-        <w:t>III –</w:t>
+        <w:t>III</w:t>
+      </w:r>
+      <w:r>
+        <w:rPr>
+          <w:rFonts w:ascii="Times New Roman" w:hAnsi="Times New Roman" w:cs="Times New Roman"/>
+          <w:lang w:val="ru-RU"/>
+        </w:rPr>
+        <w:t xml:space="preserve"> –</w:t>
       </w:r>
       <w:r>
         <w:rPr>
@@ -2939,6 +3441,7 @@
       <w:r>
         <w:rPr>
           <w:rFonts w:ascii="Times New Roman" w:hAnsi="Times New Roman" w:cs="Times New Roman"/>
+          <w:lang w:val="ru-RU"/>
         </w:rPr>
         <w:t xml:space="preserve">– </w:t>
       </w:r>
@@ -3033,6 +3536,7 @@
         <w:pStyle w:val="Heading1"/>
         <w:ind w:left="0"/>
       </w:pPr>
+      <w:bookmarkStart w:id="4" w:name="_Toc198269113"/>
       <w:r>
         <w:lastRenderedPageBreak/>
         <w:t>Листинг программы моделирования</w:t>
@@ -3040,6 +3544,7 @@
       <w:r>
         <w:t>:</w:t>
       </w:r>
+      <w:bookmarkEnd w:id="4"/>
     </w:p>
     <w:p>
       <w:pPr>
@@ -3050,6 +3555,7 @@
       </w:pPr>
       <w:r>
         <w:rPr>
+          <w:noProof/>
           <w:lang w:val="en-US"/>
         </w:rPr>
         <w:drawing>
@@ -3174,6 +3680,7 @@
           <w:noProof/>
           <w:sz w:val="24"/>
           <w:szCs w:val="24"/>
+          <w:lang w:val="ru-RU"/>
         </w:rPr>
         <w:t>2</w:t>
       </w:r>
@@ -3200,12 +3707,14 @@
         <w:pStyle w:val="Heading1"/>
         <w:ind w:left="0"/>
       </w:pPr>
+      <w:bookmarkStart w:id="5" w:name="_Toc198269114"/>
       <w:r>
         <w:t>Результаты моделирования</w:t>
       </w:r>
       <w:r>
         <w:t>:</w:t>
       </w:r>
+      <w:bookmarkEnd w:id="5"/>
     </w:p>
     <w:p>
       <w:pPr>
@@ -3221,6 +3730,7 @@
       </w:pPr>
       <w:r>
         <w:rPr>
+          <w:noProof/>
           <w:sz w:val="24"/>
           <w:szCs w:val="24"/>
         </w:rPr>
@@ -3347,6 +3857,7 @@
           <w:noProof/>
           <w:sz w:val="24"/>
           <w:szCs w:val="24"/>
+          <w:lang w:val="ru-RU"/>
         </w:rPr>
         <w:t>3</w:t>
       </w:r>
@@ -3390,6 +3901,7 @@
       <w:r>
         <w:rPr>
           <w:rFonts w:ascii="Times New Roman" w:hAnsi="Times New Roman" w:cs="Times New Roman"/>
+          <w:noProof/>
           <w:sz w:val="24"/>
           <w:szCs w:val="24"/>
           <w:lang w:val="ru-RU"/>
@@ -4165,6 +4677,7 @@
       <w:r>
         <w:rPr>
           <w:rFonts w:ascii="Times New Roman" w:hAnsi="Times New Roman" w:cs="Times New Roman"/>
+          <w:noProof/>
           <w:sz w:val="24"/>
           <w:szCs w:val="24"/>
           <w:lang w:val="ru-RU"/>
@@ -4297,6 +4810,7 @@
       <w:r>
         <w:rPr>
           <w:rFonts w:ascii="Times New Roman" w:hAnsi="Times New Roman" w:cs="Times New Roman"/>
+          <w:noProof/>
           <w:sz w:val="24"/>
           <w:szCs w:val="24"/>
           <w:lang w:val="ru-RU"/>
@@ -4429,6 +4943,7 @@
       <w:r>
         <w:rPr>
           <w:rFonts w:ascii="Times New Roman" w:hAnsi="Times New Roman" w:cs="Times New Roman"/>
+          <w:noProof/>
           <w:sz w:val="24"/>
           <w:szCs w:val="24"/>
           <w:lang w:val="ru-RU"/>
@@ -4496,6 +5011,7 @@
           <w:rFonts w:ascii="Times New Roman" w:hAnsi="Times New Roman" w:cs="Times New Roman"/>
           <w:sz w:val="24"/>
           <w:szCs w:val="24"/>
+          <w:lang w:val="ru-RU"/>
         </w:rPr>
         <w:t xml:space="preserve">. </w:t>
       </w:r>
@@ -4512,8 +5028,43 @@
           <w:rFonts w:ascii="Times New Roman" w:hAnsi="Times New Roman" w:cs="Times New Roman"/>
           <w:sz w:val="24"/>
           <w:szCs w:val="24"/>
-        </w:rPr>
-        <w:instrText xml:space="preserve"> SEQ Рис. \* ARABIC </w:instrText>
+          <w:lang w:val="ru-RU"/>
+        </w:rPr>
+        <w:instrText xml:space="preserve"> </w:instrText>
+      </w:r>
+      <w:r>
+        <w:rPr>
+          <w:rFonts w:ascii="Times New Roman" w:hAnsi="Times New Roman" w:cs="Times New Roman"/>
+          <w:sz w:val="24"/>
+          <w:szCs w:val="24"/>
+        </w:rPr>
+        <w:instrText>SEQ</w:instrText>
+      </w:r>
+      <w:r>
+        <w:rPr>
+          <w:rFonts w:ascii="Times New Roman" w:hAnsi="Times New Roman" w:cs="Times New Roman"/>
+          <w:sz w:val="24"/>
+          <w:szCs w:val="24"/>
+          <w:lang w:val="ru-RU"/>
+        </w:rPr>
+        <w:instrText xml:space="preserve"> Рис. \* </w:instrText>
+      </w:r>
+      <w:r>
+        <w:rPr>
+          <w:rFonts w:ascii="Times New Roman" w:hAnsi="Times New Roman" w:cs="Times New Roman"/>
+          <w:sz w:val="24"/>
+          <w:szCs w:val="24"/>
+        </w:rPr>
+        <w:instrText>ARABIC</w:instrText>
+      </w:r>
+      <w:r>
+        <w:rPr>
+          <w:rFonts w:ascii="Times New Roman" w:hAnsi="Times New Roman" w:cs="Times New Roman"/>
+          <w:sz w:val="24"/>
+          <w:szCs w:val="24"/>
+          <w:lang w:val="ru-RU"/>
+        </w:rPr>
+        <w:instrText xml:space="preserve"> </w:instrText>
       </w:r>
       <w:r>
         <w:rPr>
@@ -4529,6 +5080,7 @@
           <w:noProof/>
           <w:sz w:val="24"/>
           <w:szCs w:val="24"/>
+          <w:lang w:val="ru-RU"/>
         </w:rPr>
         <w:t>7</w:t>
       </w:r>
@@ -4577,6 +5129,7 @@
         <w:pStyle w:val="Heading1"/>
         <w:ind w:left="0"/>
       </w:pPr>
+      <w:bookmarkStart w:id="6" w:name="_Toc198269115"/>
       <w:r>
         <w:rPr>
           <w:spacing w:val="-2"/>
@@ -4584,6 +5137,7 @@
         <w:lastRenderedPageBreak/>
         <w:t>Заключение</w:t>
       </w:r>
+      <w:bookmarkEnd w:id="6"/>
     </w:p>
     <w:p>
       <w:pPr>
@@ -4591,10 +5145,7 @@
         <w:ind w:right="50" w:firstLine="719"/>
       </w:pPr>
       <w:r>
-        <w:t>В</w:t>
-      </w:r>
-      <w:r>
-        <w:t xml:space="preserve"> ходе курсовой работы с использованием программного комплекса </w:t>
+        <w:t xml:space="preserve">В ходе курсовой работы с использованием программного комплекса </w:t>
       </w:r>
       <w:proofErr w:type="spellStart"/>
       <w:r>
@@ -4602,16 +5153,7 @@
       </w:r>
       <w:proofErr w:type="spellEnd"/>
       <w:r>
-        <w:t xml:space="preserve"> была </w:t>
-      </w:r>
-      <w:r>
-        <w:t xml:space="preserve">смоделирована система. В ней </w:t>
-      </w:r>
-      <w:r>
-        <w:t>заявки генерируются в одном источник</w:t>
-      </w:r>
-      <w:r>
-        <w:t>е и с определённой вероятностью</w:t>
+        <w:t xml:space="preserve"> была смоделирована система. В ней заявки генерируются в одном источнике и с определённой вероятностью</w:t>
       </w:r>
       <w:r>
         <w:rPr>
@@ -4674,13 +5216,7 @@
         <w:t xml:space="preserve"> </w:t>
       </w:r>
       <w:r>
-        <w:t xml:space="preserve">Описан ход разработки модели, </w:t>
-      </w:r>
-      <w:r>
-        <w:t>настройки блоков</w:t>
-      </w:r>
-      <w:r>
-        <w:t>.</w:t>
+        <w:t>Описан ход разработки модели, настройки блоков.</w:t>
       </w:r>
     </w:p>
     <w:p>
@@ -4696,10 +5232,7 @@
         <w:t xml:space="preserve"> </w:t>
       </w:r>
       <w:r>
-        <w:t>Б</w:t>
-      </w:r>
-      <w:r>
-        <w:t>лок</w:t>
+        <w:t>Блок</w:t>
       </w:r>
       <w:r>
         <w:rPr>
@@ -5913,6 +6446,57 @@
       <w:vertAlign w:val="superscript"/>
     </w:rPr>
   </w:style>
+  <w:style w:type="paragraph" w:styleId="TOCHeading">
+    <w:name w:val="TOC Heading"/>
+    <w:basedOn w:val="Heading1"/>
+    <w:next w:val="Normal"/>
+    <w:uiPriority w:val="39"/>
+    <w:unhideWhenUsed/>
+    <w:qFormat/>
+    <w:rsid w:val="00225D27"/>
+    <w:pPr>
+      <w:keepNext/>
+      <w:keepLines/>
+      <w:widowControl/>
+      <w:autoSpaceDE/>
+      <w:autoSpaceDN/>
+      <w:spacing w:before="240" w:line="259" w:lineRule="auto"/>
+      <w:ind w:left="0"/>
+      <w:outlineLvl w:val="9"/>
+    </w:pPr>
+    <w:rPr>
+      <w:rFonts w:asciiTheme="majorHAnsi" w:eastAsiaTheme="majorEastAsia" w:hAnsiTheme="majorHAnsi" w:cstheme="majorBidi"/>
+      <w:b w:val="0"/>
+      <w:bCs w:val="0"/>
+      <w:color w:val="2F5496" w:themeColor="accent1" w:themeShade="BF"/>
+      <w:sz w:val="32"/>
+      <w:szCs w:val="32"/>
+      <w:lang w:val="en-US"/>
+    </w:rPr>
+  </w:style>
+  <w:style w:type="paragraph" w:styleId="TOC1">
+    <w:name w:val="toc 1"/>
+    <w:basedOn w:val="Normal"/>
+    <w:next w:val="Normal"/>
+    <w:autoRedefine/>
+    <w:uiPriority w:val="39"/>
+    <w:unhideWhenUsed/>
+    <w:rsid w:val="00225D27"/>
+    <w:pPr>
+      <w:spacing w:after="100"/>
+    </w:pPr>
+  </w:style>
+  <w:style w:type="character" w:styleId="Hyperlink">
+    <w:name w:val="Hyperlink"/>
+    <w:basedOn w:val="DefaultParagraphFont"/>
+    <w:uiPriority w:val="99"/>
+    <w:unhideWhenUsed/>
+    <w:rsid w:val="00225D27"/>
+    <w:rPr>
+      <w:color w:val="0563C1" w:themeColor="hyperlink"/>
+      <w:u w:val="single"/>
+    </w:rPr>
+  </w:style>
 </w:styles>
 </file>
 

</xml_diff>

<commit_message>
Modeling update course work
</commit_message>
<xml_diff>
--- a/Modeling/course_work/Лёвкин И.А. Моделирование Курсовая.docx
+++ b/Modeling/course_work/Лёвкин И.А. Моделирование Курсовая.docx
@@ -389,7 +389,10 @@
     <w:sdt>
       <w:sdtPr>
         <w:rPr>
-          <w:rFonts w:ascii="Times New Roman" w:hAnsi="Times New Roman" w:cs="Times New Roman"/>
+          <w:rFonts w:ascii="Times New Roman" w:eastAsiaTheme="minorHAnsi" w:hAnsi="Times New Roman" w:cs="Times New Roman"/>
+          <w:color w:val="auto"/>
+          <w:sz w:val="22"/>
+          <w:szCs w:val="22"/>
         </w:rPr>
         <w:id w:val="-1881548868"/>
         <w:docPartObj>
@@ -399,13 +402,9 @@
       </w:sdtPr>
       <w:sdtEndPr>
         <w:rPr>
-          <w:rFonts w:eastAsiaTheme="minorHAnsi"/>
           <w:b/>
           <w:bCs/>
           <w:noProof/>
-          <w:color w:val="auto"/>
-          <w:sz w:val="22"/>
-          <w:szCs w:val="22"/>
         </w:rPr>
       </w:sdtEndPr>
       <w:sdtContent>
@@ -515,7 +514,7 @@
                 <w:noProof/>
                 <w:webHidden/>
               </w:rPr>
-              <w:t>3</w:t>
+              <w:t>2</w:t>
             </w:r>
             <w:r>
               <w:rPr>
@@ -593,7 +592,7 @@
                 <w:noProof/>
                 <w:webHidden/>
               </w:rPr>
-              <w:t>4</w:t>
+              <w:t>2</w:t>
             </w:r>
             <w:r>
               <w:rPr>
@@ -670,7 +669,7 @@
                 <w:noProof/>
                 <w:webHidden/>
               </w:rPr>
-              <w:t>5</w:t>
+              <w:t>2</w:t>
             </w:r>
             <w:r>
               <w:rPr>
@@ -747,7 +746,7 @@
                 <w:noProof/>
                 <w:webHidden/>
               </w:rPr>
-              <w:t>6</w:t>
+              <w:t>2</w:t>
             </w:r>
             <w:r>
               <w:rPr>
@@ -824,7 +823,7 @@
                 <w:noProof/>
                 <w:webHidden/>
               </w:rPr>
-              <w:t>6</w:t>
+              <w:t>2</w:t>
             </w:r>
             <w:r>
               <w:rPr>
@@ -902,7 +901,7 @@
                 <w:noProof/>
                 <w:webHidden/>
               </w:rPr>
-              <w:t>9</w:t>
+              <w:t>2</w:t>
             </w:r>
             <w:r>
               <w:rPr>
@@ -3057,6 +3056,21 @@
       <w:r>
         <w:t>Приход нового требования</w:t>
       </w:r>
+      <w:r>
+        <w:t xml:space="preserve"> (агенту устанавливается переменная </w:t>
+      </w:r>
+      <w:r>
+        <w:rPr>
+          <w:lang w:val="en-US"/>
+        </w:rPr>
+        <w:t>check</w:t>
+      </w:r>
+      <w:r>
+        <w:t xml:space="preserve"> </w:t>
+      </w:r>
+      <w:r>
+        <w:t>со значением 0)</w:t>
+      </w:r>
     </w:p>
     <w:p>
       <w:pPr>
@@ -3091,6 +3105,32 @@
       <w:r>
         <w:t xml:space="preserve"> первым обработчиком</w:t>
       </w:r>
+      <w:r>
+        <w:t xml:space="preserve"> (</w:t>
+      </w:r>
+      <w:proofErr w:type="gramStart"/>
+      <w:r>
+        <w:rPr>
+          <w:lang w:val="en-US"/>
+        </w:rPr>
+        <w:t>agent</w:t>
+      </w:r>
+      <w:r>
+        <w:t>.</w:t>
+      </w:r>
+      <w:r>
+        <w:rPr>
+          <w:lang w:val="en-US"/>
+        </w:rPr>
+        <w:t>check</w:t>
+      </w:r>
+      <w:proofErr w:type="gramEnd"/>
+      <w:r>
+        <w:t xml:space="preserve"> </w:t>
+      </w:r>
+      <w:r>
+        <w:t>увеличивается на 1)</w:t>
+      </w:r>
     </w:p>
     <w:p>
       <w:pPr>
@@ -3125,6 +3165,32 @@
       <w:r>
         <w:t xml:space="preserve"> вторым обработчиком</w:t>
       </w:r>
+      <w:r>
+        <w:t xml:space="preserve"> (</w:t>
+      </w:r>
+      <w:proofErr w:type="gramStart"/>
+      <w:r>
+        <w:rPr>
+          <w:lang w:val="en-US"/>
+        </w:rPr>
+        <w:t>agent</w:t>
+      </w:r>
+      <w:r>
+        <w:t>.</w:t>
+      </w:r>
+      <w:r>
+        <w:rPr>
+          <w:lang w:val="en-US"/>
+        </w:rPr>
+        <w:t>check</w:t>
+      </w:r>
+      <w:proofErr w:type="gramEnd"/>
+      <w:r>
+        <w:t xml:space="preserve"> </w:t>
+      </w:r>
+      <w:r>
+        <w:t>увеличивается на 1)</w:t>
+      </w:r>
     </w:p>
     <w:p>
       <w:pPr>
@@ -3142,12 +3208,47 @@
       <w:r>
         <w:t>если требование прошло через оба обработчика</w:t>
       </w:r>
+      <w:r>
+        <w:t xml:space="preserve"> (если </w:t>
+      </w:r>
+      <w:proofErr w:type="gramStart"/>
+      <w:r>
+        <w:rPr>
+          <w:lang w:val="en-US"/>
+        </w:rPr>
+        <w:t>agent</w:t>
+      </w:r>
+      <w:r>
+        <w:t>.</w:t>
+      </w:r>
+      <w:r>
+        <w:rPr>
+          <w:lang w:val="en-US"/>
+        </w:rPr>
+        <w:t>check</w:t>
+      </w:r>
+      <w:proofErr w:type="gramEnd"/>
+      <w:r>
+        <w:t xml:space="preserve"> </w:t>
+      </w:r>
+      <w:r>
+        <w:t>== 2)</w:t>
+      </w:r>
     </w:p>
     <w:p>
       <w:pPr>
         <w:keepNext/>
         <w:jc w:val="both"/>
         <w:rPr>
+          <w:lang w:val="ru-RU"/>
+        </w:rPr>
+      </w:pPr>
+    </w:p>
+    <w:p>
+      <w:pPr>
+        <w:keepNext/>
+        <w:jc w:val="both"/>
+        <w:rPr>
           <w:rFonts w:ascii="Times New Roman" w:hAnsi="Times New Roman" w:cs="Times New Roman"/>
         </w:rPr>
       </w:pPr>
@@ -3155,12 +3256,1718 @@
         <w:rPr>
           <w:rFonts w:ascii="Times New Roman" w:hAnsi="Times New Roman" w:cs="Times New Roman"/>
           <w:noProof/>
+        </w:rPr>
+        <mc:AlternateContent>
+          <mc:Choice Requires="wps">
+            <w:drawing>
+              <wp:anchor distT="0" distB="0" distL="114300" distR="114300" simplePos="0" relativeHeight="251682816" behindDoc="0" locked="0" layoutInCell="1" allowOverlap="1" wp14:anchorId="372B1DC4" wp14:editId="48B38B2B">
+                <wp:simplePos x="0" y="0"/>
+                <wp:positionH relativeFrom="column">
+                  <wp:posOffset>-503590</wp:posOffset>
+                </wp:positionH>
+                <wp:positionV relativeFrom="paragraph">
+                  <wp:posOffset>1359758</wp:posOffset>
+                </wp:positionV>
+                <wp:extent cx="969666" cy="157277"/>
+                <wp:effectExtent l="6350" t="12700" r="8255" b="8255"/>
+                <wp:wrapNone/>
+                <wp:docPr id="27" name="Text Box 2"/>
+                <wp:cNvGraphicFramePr>
+                  <a:graphicFrameLocks xmlns:a="http://schemas.openxmlformats.org/drawingml/2006/main"/>
+                </wp:cNvGraphicFramePr>
+                <a:graphic xmlns:a="http://schemas.openxmlformats.org/drawingml/2006/main">
+                  <a:graphicData uri="http://schemas.microsoft.com/office/word/2010/wordprocessingShape">
+                    <wps:wsp>
+                      <wps:cNvSpPr txBox="1">
+                        <a:spLocks noChangeArrowheads="1"/>
+                      </wps:cNvSpPr>
+                      <wps:spPr bwMode="auto">
+                        <a:xfrm rot="16200000">
+                          <a:off x="0" y="0"/>
+                          <a:ext cx="969666" cy="157277"/>
+                        </a:xfrm>
+                        <a:prstGeom prst="rect">
+                          <a:avLst/>
+                        </a:prstGeom>
+                        <a:noFill/>
+                        <a:ln w="9525">
+                          <a:noFill/>
+                          <a:miter lim="800000"/>
+                          <a:headEnd/>
+                          <a:tailEnd/>
+                        </a:ln>
+                      </wps:spPr>
+                      <wps:txbx>
+                        <w:txbxContent>
+                          <w:p>
+                            <w:pPr>
+                              <w:rPr>
+                                <w:rFonts w:ascii="Consolas" w:hAnsi="Consolas"/>
+                                <w:sz w:val="18"/>
+                                <w:szCs w:val="18"/>
+                                <w:lang w:val="ru-RU"/>
+                              </w:rPr>
+                            </w:pPr>
+                            <w:proofErr w:type="spellStart"/>
+                            <w:proofErr w:type="gramStart"/>
+                            <w:r>
+                              <w:rPr>
+                                <w:rFonts w:ascii="Consolas" w:hAnsi="Consolas"/>
+                                <w:sz w:val="18"/>
+                                <w:szCs w:val="18"/>
+                              </w:rPr>
+                              <w:t>agent.check</w:t>
+                            </w:r>
+                            <w:proofErr w:type="spellEnd"/>
+                            <w:proofErr w:type="gramEnd"/>
+                            <w:r>
+                              <w:rPr>
+                                <w:rFonts w:ascii="Consolas" w:hAnsi="Consolas"/>
+                                <w:sz w:val="18"/>
+                                <w:szCs w:val="18"/>
+                                <w:lang w:val="ru-RU"/>
+                              </w:rPr>
+                              <w:t xml:space="preserve"> = 0</w:t>
+                            </w:r>
+                          </w:p>
+                        </w:txbxContent>
+                      </wps:txbx>
+                      <wps:bodyPr rot="0" vert="horz" wrap="square" lIns="0" tIns="0" rIns="0" bIns="0" anchor="t" anchorCtr="0">
+                        <a:noAutofit/>
+                      </wps:bodyPr>
+                    </wps:wsp>
+                  </a:graphicData>
+                </a:graphic>
+                <wp14:sizeRelH relativeFrom="margin">
+                  <wp14:pctWidth>0</wp14:pctWidth>
+                </wp14:sizeRelH>
+                <wp14:sizeRelV relativeFrom="margin">
+                  <wp14:pctHeight>0</wp14:pctHeight>
+                </wp14:sizeRelV>
+              </wp:anchor>
+            </w:drawing>
+          </mc:Choice>
+          <mc:Fallback>
+            <w:pict>
+              <v:shapetype w14:anchorId="372B1DC4" id="_x0000_t202" coordsize="21600,21600" o:spt="202" path="m,l,21600r21600,l21600,xe">
+                <v:stroke joinstyle="miter"/>
+                <v:path gradientshapeok="t" o:connecttype="rect"/>
+              </v:shapetype>
+              <v:shape id="Text Box 2" o:spid="_x0000_s1026" type="#_x0000_t202" style="position:absolute;left:0;text-align:left;margin-left:-39.65pt;margin-top:107.05pt;width:76.35pt;height:12.4pt;rotation:-90;z-index:251682816;visibility:visible;mso-wrap-style:square;mso-width-percent:0;mso-height-percent:0;mso-wrap-distance-left:9pt;mso-wrap-distance-top:0;mso-wrap-distance-right:9pt;mso-wrap-distance-bottom:0;mso-position-horizontal:absolute;mso-position-horizontal-relative:text;mso-position-vertical:absolute;mso-position-vertical-relative:text;mso-width-percent:0;mso-height-percent:0;mso-width-relative:margin;mso-height-relative:margin;v-text-anchor:top" o:gfxdata="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" filled="f" stroked="f">
+                <v:textbox inset="0,0,0,0">
+                  <w:txbxContent>
+                    <w:p>
+                      <w:pPr>
+                        <w:rPr>
+                          <w:rFonts w:ascii="Consolas" w:hAnsi="Consolas"/>
+                          <w:sz w:val="18"/>
+                          <w:szCs w:val="18"/>
+                          <w:lang w:val="ru-RU"/>
+                        </w:rPr>
+                      </w:pPr>
+                      <w:proofErr w:type="spellStart"/>
+                      <w:proofErr w:type="gramStart"/>
+                      <w:r>
+                        <w:rPr>
+                          <w:rFonts w:ascii="Consolas" w:hAnsi="Consolas"/>
+                          <w:sz w:val="18"/>
+                          <w:szCs w:val="18"/>
+                        </w:rPr>
+                        <w:t>agent.check</w:t>
+                      </w:r>
+                      <w:proofErr w:type="spellEnd"/>
+                      <w:proofErr w:type="gramEnd"/>
+                      <w:r>
+                        <w:rPr>
+                          <w:rFonts w:ascii="Consolas" w:hAnsi="Consolas"/>
+                          <w:sz w:val="18"/>
+                          <w:szCs w:val="18"/>
+                          <w:lang w:val="ru-RU"/>
+                        </w:rPr>
+                        <w:t xml:space="preserve"> = 0</w:t>
+                      </w:r>
+                    </w:p>
+                  </w:txbxContent>
+                </v:textbox>
+              </v:shape>
+            </w:pict>
+          </mc:Fallback>
+        </mc:AlternateContent>
+      </w:r>
+      <w:r>
+        <w:rPr>
+          <w:rFonts w:ascii="Times New Roman" w:hAnsi="Times New Roman" w:cs="Times New Roman"/>
+          <w:noProof/>
+        </w:rPr>
+        <mc:AlternateContent>
+          <mc:Choice Requires="wps">
+            <w:drawing>
+              <wp:anchor distT="0" distB="0" distL="114300" distR="114300" simplePos="0" relativeHeight="251676672" behindDoc="0" locked="0" layoutInCell="1" allowOverlap="1" wp14:anchorId="72618D6A" wp14:editId="7A16FA6A">
+                <wp:simplePos x="0" y="0"/>
+                <wp:positionH relativeFrom="column">
+                  <wp:posOffset>2501237</wp:posOffset>
+                </wp:positionH>
+                <wp:positionV relativeFrom="paragraph">
+                  <wp:posOffset>1083945</wp:posOffset>
+                </wp:positionV>
+                <wp:extent cx="852221" cy="157277"/>
+                <wp:effectExtent l="0" t="209550" r="0" b="205105"/>
+                <wp:wrapNone/>
+                <wp:docPr id="24" name="Text Box 2"/>
+                <wp:cNvGraphicFramePr>
+                  <a:graphicFrameLocks xmlns:a="http://schemas.openxmlformats.org/drawingml/2006/main"/>
+                </wp:cNvGraphicFramePr>
+                <a:graphic xmlns:a="http://schemas.openxmlformats.org/drawingml/2006/main">
+                  <a:graphicData uri="http://schemas.microsoft.com/office/word/2010/wordprocessingShape">
+                    <wps:wsp>
+                      <wps:cNvSpPr txBox="1">
+                        <a:spLocks noChangeArrowheads="1"/>
+                      </wps:cNvSpPr>
+                      <wps:spPr bwMode="auto">
+                        <a:xfrm rot="1813212">
+                          <a:off x="0" y="0"/>
+                          <a:ext cx="852221" cy="157277"/>
+                        </a:xfrm>
+                        <a:prstGeom prst="rect">
+                          <a:avLst/>
+                        </a:prstGeom>
+                        <a:noFill/>
+                        <a:ln w="9525">
+                          <a:noFill/>
+                          <a:miter lim="800000"/>
+                          <a:headEnd/>
+                          <a:tailEnd/>
+                        </a:ln>
+                      </wps:spPr>
+                      <wps:txbx>
+                        <w:txbxContent>
+                          <w:p>
+                            <w:pPr>
+                              <w:rPr>
+                                <w:rFonts w:ascii="Consolas" w:hAnsi="Consolas"/>
+                                <w:sz w:val="18"/>
+                                <w:szCs w:val="18"/>
+                              </w:rPr>
+                            </w:pPr>
+                            <w:proofErr w:type="gramStart"/>
+                            <w:r>
+                              <w:rPr>
+                                <w:rFonts w:ascii="Consolas" w:hAnsi="Consolas"/>
+                                <w:sz w:val="18"/>
+                                <w:szCs w:val="18"/>
+                              </w:rPr>
+                              <w:t>agent.check</w:t>
+                            </w:r>
+                            <w:proofErr w:type="gramEnd"/>
+                            <w:r>
+                              <w:rPr>
+                                <w:rFonts w:ascii="Consolas" w:hAnsi="Consolas"/>
+                                <w:sz w:val="18"/>
+                                <w:szCs w:val="18"/>
+                              </w:rPr>
+                              <w:t>++</w:t>
+                            </w:r>
+                          </w:p>
+                        </w:txbxContent>
+                      </wps:txbx>
+                      <wps:bodyPr rot="0" vert="horz" wrap="square" lIns="0" tIns="0" rIns="0" bIns="0" anchor="t" anchorCtr="0">
+                        <a:noAutofit/>
+                      </wps:bodyPr>
+                    </wps:wsp>
+                  </a:graphicData>
+                </a:graphic>
+                <wp14:sizeRelH relativeFrom="margin">
+                  <wp14:pctWidth>0</wp14:pctWidth>
+                </wp14:sizeRelH>
+                <wp14:sizeRelV relativeFrom="margin">
+                  <wp14:pctHeight>0</wp14:pctHeight>
+                </wp14:sizeRelV>
+              </wp:anchor>
+            </w:drawing>
+          </mc:Choice>
+          <mc:Fallback>
+            <w:pict>
+              <v:shape w14:anchorId="72618D6A" id="_x0000_s1027" type="#_x0000_t202" style="position:absolute;left:0;text-align:left;margin-left:196.95pt;margin-top:85.35pt;width:67.1pt;height:12.4pt;rotation:1980511fd;z-index:251676672;visibility:visible;mso-wrap-style:square;mso-width-percent:0;mso-height-percent:0;mso-wrap-distance-left:9pt;mso-wrap-distance-top:0;mso-wrap-distance-right:9pt;mso-wrap-distance-bottom:0;mso-position-horizontal:absolute;mso-position-horizontal-relative:text;mso-position-vertical:absolute;mso-position-vertical-relative:text;mso-width-percent:0;mso-height-percent:0;mso-width-relative:margin;mso-height-relative:margin;v-text-anchor:top" o:gfxdata="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" filled="f" stroked="f">
+                <v:textbox inset="0,0,0,0">
+                  <w:txbxContent>
+                    <w:p>
+                      <w:pPr>
+                        <w:rPr>
+                          <w:rFonts w:ascii="Consolas" w:hAnsi="Consolas"/>
+                          <w:sz w:val="18"/>
+                          <w:szCs w:val="18"/>
+                        </w:rPr>
+                      </w:pPr>
+                      <w:proofErr w:type="gramStart"/>
+                      <w:r>
+                        <w:rPr>
+                          <w:rFonts w:ascii="Consolas" w:hAnsi="Consolas"/>
+                          <w:sz w:val="18"/>
+                          <w:szCs w:val="18"/>
+                        </w:rPr>
+                        <w:t>agent.check</w:t>
+                      </w:r>
+                      <w:proofErr w:type="gramEnd"/>
+                      <w:r>
+                        <w:rPr>
+                          <w:rFonts w:ascii="Consolas" w:hAnsi="Consolas"/>
+                          <w:sz w:val="18"/>
+                          <w:szCs w:val="18"/>
+                        </w:rPr>
+                        <w:t>++</w:t>
+                      </w:r>
+                    </w:p>
+                  </w:txbxContent>
+                </v:textbox>
+              </v:shape>
+            </w:pict>
+          </mc:Fallback>
+        </mc:AlternateContent>
+      </w:r>
+      <w:r>
+        <w:rPr>
+          <w:rFonts w:ascii="Times New Roman" w:hAnsi="Times New Roman" w:cs="Times New Roman"/>
+          <w:noProof/>
+        </w:rPr>
+        <mc:AlternateContent>
+          <mc:Choice Requires="wps">
+            <w:drawing>
+              <wp:anchor distT="0" distB="0" distL="114300" distR="114300" simplePos="0" relativeHeight="251680768" behindDoc="0" locked="0" layoutInCell="1" allowOverlap="1" wp14:anchorId="63BF9E66" wp14:editId="21DBEBA5">
+                <wp:simplePos x="0" y="0"/>
+                <wp:positionH relativeFrom="column">
+                  <wp:posOffset>4892365</wp:posOffset>
+                </wp:positionH>
+                <wp:positionV relativeFrom="paragraph">
+                  <wp:posOffset>685535</wp:posOffset>
+                </wp:positionV>
+                <wp:extent cx="1031824" cy="157277"/>
+                <wp:effectExtent l="189547" t="0" r="244158" b="0"/>
+                <wp:wrapNone/>
+                <wp:docPr id="26" name="Text Box 2"/>
+                <wp:cNvGraphicFramePr>
+                  <a:graphicFrameLocks xmlns:a="http://schemas.openxmlformats.org/drawingml/2006/main"/>
+                </wp:cNvGraphicFramePr>
+                <a:graphic xmlns:a="http://schemas.openxmlformats.org/drawingml/2006/main">
+                  <a:graphicData uri="http://schemas.microsoft.com/office/word/2010/wordprocessingShape">
+                    <wps:wsp>
+                      <wps:cNvSpPr txBox="1">
+                        <a:spLocks noChangeArrowheads="1"/>
+                      </wps:cNvSpPr>
+                      <wps:spPr bwMode="auto">
+                        <a:xfrm rot="3596810">
+                          <a:off x="0" y="0"/>
+                          <a:ext cx="1031824" cy="157277"/>
+                        </a:xfrm>
+                        <a:prstGeom prst="rect">
+                          <a:avLst/>
+                        </a:prstGeom>
+                        <a:noFill/>
+                        <a:ln w="9525">
+                          <a:noFill/>
+                          <a:miter lim="800000"/>
+                          <a:headEnd/>
+                          <a:tailEnd/>
+                        </a:ln>
+                      </wps:spPr>
+                      <wps:txbx>
+                        <w:txbxContent>
+                          <w:p>
+                            <w:pPr>
+                              <w:rPr>
+                                <w:rFonts w:ascii="Consolas" w:hAnsi="Consolas"/>
+                                <w:sz w:val="18"/>
+                                <w:szCs w:val="18"/>
+                              </w:rPr>
+                            </w:pPr>
+                            <w:proofErr w:type="gramStart"/>
+                            <w:r>
+                              <w:rPr>
+                                <w:rFonts w:ascii="Consolas" w:hAnsi="Consolas"/>
+                                <w:sz w:val="18"/>
+                                <w:szCs w:val="18"/>
+                              </w:rPr>
+                              <w:t>agent.check</w:t>
+                            </w:r>
+                            <w:proofErr w:type="gramEnd"/>
+                            <w:r>
+                              <w:rPr>
+                                <w:rFonts w:ascii="Consolas" w:hAnsi="Consolas"/>
+                                <w:sz w:val="18"/>
+                                <w:szCs w:val="18"/>
+                              </w:rPr>
+                              <w:t xml:space="preserve"> == 2</w:t>
+                            </w:r>
+                          </w:p>
+                        </w:txbxContent>
+                      </wps:txbx>
+                      <wps:bodyPr rot="0" vert="horz" wrap="square" lIns="0" tIns="0" rIns="0" bIns="0" anchor="t" anchorCtr="0">
+                        <a:noAutofit/>
+                      </wps:bodyPr>
+                    </wps:wsp>
+                  </a:graphicData>
+                </a:graphic>
+                <wp14:sizeRelH relativeFrom="margin">
+                  <wp14:pctWidth>0</wp14:pctWidth>
+                </wp14:sizeRelH>
+                <wp14:sizeRelV relativeFrom="margin">
+                  <wp14:pctHeight>0</wp14:pctHeight>
+                </wp14:sizeRelV>
+              </wp:anchor>
+            </w:drawing>
+          </mc:Choice>
+          <mc:Fallback>
+            <w:pict>
+              <v:shape w14:anchorId="63BF9E66" id="_x0000_s1028" type="#_x0000_t202" style="position:absolute;left:0;text-align:left;margin-left:385.25pt;margin-top:54pt;width:81.25pt;height:12.4pt;rotation:3928676fd;z-index:251680768;visibility:visible;mso-wrap-style:square;mso-width-percent:0;mso-height-percent:0;mso-wrap-distance-left:9pt;mso-wrap-distance-top:0;mso-wrap-distance-right:9pt;mso-wrap-distance-bottom:0;mso-position-horizontal:absolute;mso-position-horizontal-relative:text;mso-position-vertical:absolute;mso-position-vertical-relative:text;mso-width-percent:0;mso-height-percent:0;mso-width-relative:margin;mso-height-relative:margin;v-text-anchor:top" o:gfxdata="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" filled="f" stroked="f">
+                <v:textbox inset="0,0,0,0">
+                  <w:txbxContent>
+                    <w:p>
+                      <w:pPr>
+                        <w:rPr>
+                          <w:rFonts w:ascii="Consolas" w:hAnsi="Consolas"/>
+                          <w:sz w:val="18"/>
+                          <w:szCs w:val="18"/>
+                        </w:rPr>
+                      </w:pPr>
+                      <w:proofErr w:type="gramStart"/>
+                      <w:r>
+                        <w:rPr>
+                          <w:rFonts w:ascii="Consolas" w:hAnsi="Consolas"/>
+                          <w:sz w:val="18"/>
+                          <w:szCs w:val="18"/>
+                        </w:rPr>
+                        <w:t>agent.check</w:t>
+                      </w:r>
+                      <w:proofErr w:type="gramEnd"/>
+                      <w:r>
+                        <w:rPr>
+                          <w:rFonts w:ascii="Consolas" w:hAnsi="Consolas"/>
+                          <w:sz w:val="18"/>
+                          <w:szCs w:val="18"/>
+                        </w:rPr>
+                        <w:t xml:space="preserve"> == 2</w:t>
+                      </w:r>
+                    </w:p>
+                  </w:txbxContent>
+                </v:textbox>
+              </v:shape>
+            </w:pict>
+          </mc:Fallback>
+        </mc:AlternateContent>
+      </w:r>
+      <w:r>
+        <w:rPr>
+          <w:rFonts w:ascii="Times New Roman" w:hAnsi="Times New Roman" w:cs="Times New Roman"/>
+          <w:noProof/>
+        </w:rPr>
+        <mc:AlternateContent>
+          <mc:Choice Requires="wps">
+            <w:drawing>
+              <wp:anchor distT="0" distB="0" distL="114300" distR="114300" simplePos="0" relativeHeight="251678720" behindDoc="0" locked="0" layoutInCell="1" allowOverlap="1" wp14:anchorId="1420DAE5" wp14:editId="404C2FC8">
+                <wp:simplePos x="0" y="0"/>
+                <wp:positionH relativeFrom="column">
+                  <wp:posOffset>4858856</wp:posOffset>
+                </wp:positionH>
+                <wp:positionV relativeFrom="paragraph">
+                  <wp:posOffset>2058124</wp:posOffset>
+                </wp:positionV>
+                <wp:extent cx="1031824" cy="157277"/>
+                <wp:effectExtent l="208597" t="0" r="225108" b="0"/>
+                <wp:wrapNone/>
+                <wp:docPr id="25" name="Text Box 2"/>
+                <wp:cNvGraphicFramePr>
+                  <a:graphicFrameLocks xmlns:a="http://schemas.openxmlformats.org/drawingml/2006/main"/>
+                </wp:cNvGraphicFramePr>
+                <a:graphic xmlns:a="http://schemas.openxmlformats.org/drawingml/2006/main">
+                  <a:graphicData uri="http://schemas.microsoft.com/office/word/2010/wordprocessingShape">
+                    <wps:wsp>
+                      <wps:cNvSpPr txBox="1">
+                        <a:spLocks noChangeArrowheads="1"/>
+                      </wps:cNvSpPr>
+                      <wps:spPr bwMode="auto">
+                        <a:xfrm rot="18252056">
+                          <a:off x="0" y="0"/>
+                          <a:ext cx="1031824" cy="157277"/>
+                        </a:xfrm>
+                        <a:prstGeom prst="rect">
+                          <a:avLst/>
+                        </a:prstGeom>
+                        <a:noFill/>
+                        <a:ln w="9525">
+                          <a:noFill/>
+                          <a:miter lim="800000"/>
+                          <a:headEnd/>
+                          <a:tailEnd/>
+                        </a:ln>
+                      </wps:spPr>
+                      <wps:txbx>
+                        <w:txbxContent>
+                          <w:p>
+                            <w:pPr>
+                              <w:rPr>
+                                <w:rFonts w:ascii="Consolas" w:hAnsi="Consolas"/>
+                                <w:sz w:val="18"/>
+                                <w:szCs w:val="18"/>
+                              </w:rPr>
+                            </w:pPr>
+                            <w:proofErr w:type="gramStart"/>
+                            <w:r>
+                              <w:rPr>
+                                <w:rFonts w:ascii="Consolas" w:hAnsi="Consolas"/>
+                                <w:sz w:val="18"/>
+                                <w:szCs w:val="18"/>
+                              </w:rPr>
+                              <w:t>agent.check</w:t>
+                            </w:r>
+                            <w:proofErr w:type="gramEnd"/>
+                            <w:r>
+                              <w:rPr>
+                                <w:rFonts w:ascii="Consolas" w:hAnsi="Consolas"/>
+                                <w:sz w:val="18"/>
+                                <w:szCs w:val="18"/>
+                              </w:rPr>
+                              <w:t xml:space="preserve"> == 2</w:t>
+                            </w:r>
+                          </w:p>
+                        </w:txbxContent>
+                      </wps:txbx>
+                      <wps:bodyPr rot="0" vert="horz" wrap="square" lIns="0" tIns="0" rIns="0" bIns="0" anchor="t" anchorCtr="0">
+                        <a:noAutofit/>
+                      </wps:bodyPr>
+                    </wps:wsp>
+                  </a:graphicData>
+                </a:graphic>
+                <wp14:sizeRelH relativeFrom="margin">
+                  <wp14:pctWidth>0</wp14:pctWidth>
+                </wp14:sizeRelH>
+                <wp14:sizeRelV relativeFrom="margin">
+                  <wp14:pctHeight>0</wp14:pctHeight>
+                </wp14:sizeRelV>
+              </wp:anchor>
+            </w:drawing>
+          </mc:Choice>
+          <mc:Fallback>
+            <w:pict>
+              <v:shape w14:anchorId="1420DAE5" id="_x0000_s1029" type="#_x0000_t202" style="position:absolute;left:0;text-align:left;margin-left:382.6pt;margin-top:162.05pt;width:81.25pt;height:12.4pt;rotation:-3656848fd;z-index:251678720;visibility:visible;mso-wrap-style:square;mso-width-percent:0;mso-height-percent:0;mso-wrap-distance-left:9pt;mso-wrap-distance-top:0;mso-wrap-distance-right:9pt;mso-wrap-distance-bottom:0;mso-position-horizontal:absolute;mso-position-horizontal-relative:text;mso-position-vertical:absolute;mso-position-vertical-relative:text;mso-width-percent:0;mso-height-percent:0;mso-width-relative:margin;mso-height-relative:margin;v-text-anchor:top" o:gfxdata="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" filled="f" stroked="f">
+                <v:textbox inset="0,0,0,0">
+                  <w:txbxContent>
+                    <w:p>
+                      <w:pPr>
+                        <w:rPr>
+                          <w:rFonts w:ascii="Consolas" w:hAnsi="Consolas"/>
+                          <w:sz w:val="18"/>
+                          <w:szCs w:val="18"/>
+                        </w:rPr>
+                      </w:pPr>
+                      <w:proofErr w:type="gramStart"/>
+                      <w:r>
+                        <w:rPr>
+                          <w:rFonts w:ascii="Consolas" w:hAnsi="Consolas"/>
+                          <w:sz w:val="18"/>
+                          <w:szCs w:val="18"/>
+                        </w:rPr>
+                        <w:t>agent.check</w:t>
+                      </w:r>
+                      <w:proofErr w:type="gramEnd"/>
+                      <w:r>
+                        <w:rPr>
+                          <w:rFonts w:ascii="Consolas" w:hAnsi="Consolas"/>
+                          <w:sz w:val="18"/>
+                          <w:szCs w:val="18"/>
+                        </w:rPr>
+                        <w:t xml:space="preserve"> == 2</w:t>
+                      </w:r>
+                    </w:p>
+                  </w:txbxContent>
+                </v:textbox>
+              </v:shape>
+            </w:pict>
+          </mc:Fallback>
+        </mc:AlternateContent>
+      </w:r>
+      <w:r>
+        <w:rPr>
+          <w:rFonts w:ascii="Times New Roman" w:hAnsi="Times New Roman" w:cs="Times New Roman"/>
+          <w:noProof/>
+        </w:rPr>
+        <mc:AlternateContent>
+          <mc:Choice Requires="wps">
+            <w:drawing>
+              <wp:anchor distT="0" distB="0" distL="114300" distR="114300" simplePos="0" relativeHeight="251674624" behindDoc="0" locked="0" layoutInCell="1" allowOverlap="1" wp14:anchorId="2622BF61" wp14:editId="45CCDD9F">
+                <wp:simplePos x="0" y="0"/>
+                <wp:positionH relativeFrom="column">
+                  <wp:posOffset>2481553</wp:posOffset>
+                </wp:positionH>
+                <wp:positionV relativeFrom="paragraph">
+                  <wp:posOffset>1638148</wp:posOffset>
+                </wp:positionV>
+                <wp:extent cx="852221" cy="157277"/>
+                <wp:effectExtent l="0" t="209550" r="0" b="224155"/>
+                <wp:wrapNone/>
+                <wp:docPr id="217" name="Text Box 2"/>
+                <wp:cNvGraphicFramePr>
+                  <a:graphicFrameLocks xmlns:a="http://schemas.openxmlformats.org/drawingml/2006/main"/>
+                </wp:cNvGraphicFramePr>
+                <a:graphic xmlns:a="http://schemas.openxmlformats.org/drawingml/2006/main">
+                  <a:graphicData uri="http://schemas.microsoft.com/office/word/2010/wordprocessingShape">
+                    <wps:wsp>
+                      <wps:cNvSpPr txBox="1">
+                        <a:spLocks noChangeArrowheads="1"/>
+                      </wps:cNvSpPr>
+                      <wps:spPr bwMode="auto">
+                        <a:xfrm rot="19742603">
+                          <a:off x="0" y="0"/>
+                          <a:ext cx="852221" cy="157277"/>
+                        </a:xfrm>
+                        <a:prstGeom prst="rect">
+                          <a:avLst/>
+                        </a:prstGeom>
+                        <a:noFill/>
+                        <a:ln w="9525">
+                          <a:noFill/>
+                          <a:miter lim="800000"/>
+                          <a:headEnd/>
+                          <a:tailEnd/>
+                        </a:ln>
+                      </wps:spPr>
+                      <wps:txbx>
+                        <w:txbxContent>
+                          <w:p>
+                            <w:pPr>
+                              <w:rPr>
+                                <w:rFonts w:ascii="Consolas" w:hAnsi="Consolas"/>
+                                <w:sz w:val="18"/>
+                                <w:szCs w:val="18"/>
+                              </w:rPr>
+                            </w:pPr>
+                            <w:r>
+                              <w:rPr>
+                                <w:rFonts w:ascii="Consolas" w:hAnsi="Consolas"/>
+                                <w:sz w:val="18"/>
+                                <w:szCs w:val="18"/>
+                              </w:rPr>
+                              <w:t>agent.check++</w:t>
+                            </w:r>
+                          </w:p>
+                        </w:txbxContent>
+                      </wps:txbx>
+                      <wps:bodyPr rot="0" vert="horz" wrap="square" lIns="0" tIns="0" rIns="0" bIns="0" anchor="t" anchorCtr="0">
+                        <a:noAutofit/>
+                      </wps:bodyPr>
+                    </wps:wsp>
+                  </a:graphicData>
+                </a:graphic>
+                <wp14:sizeRelH relativeFrom="margin">
+                  <wp14:pctWidth>0</wp14:pctWidth>
+                </wp14:sizeRelH>
+                <wp14:sizeRelV relativeFrom="margin">
+                  <wp14:pctHeight>0</wp14:pctHeight>
+                </wp14:sizeRelV>
+              </wp:anchor>
+            </w:drawing>
+          </mc:Choice>
+          <mc:Fallback>
+            <w:pict>
+              <v:shape w14:anchorId="2622BF61" id="_x0000_s1030" type="#_x0000_t202" style="position:absolute;left:0;text-align:left;margin-left:195.4pt;margin-top:129pt;width:67.1pt;height:12.4pt;rotation:-2028773fd;z-index:251674624;visibility:visible;mso-wrap-style:square;mso-width-percent:0;mso-height-percent:0;mso-wrap-distance-left:9pt;mso-wrap-distance-top:0;mso-wrap-distance-right:9pt;mso-wrap-distance-bottom:0;mso-position-horizontal:absolute;mso-position-horizontal-relative:text;mso-position-vertical:absolute;mso-position-vertical-relative:text;mso-width-percent:0;mso-height-percent:0;mso-width-relative:margin;mso-height-relative:margin;v-text-anchor:top" o:gfxdata="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" filled="f" stroked="f">
+                <v:textbox inset="0,0,0,0">
+                  <w:txbxContent>
+                    <w:p>
+                      <w:pPr>
+                        <w:rPr>
+                          <w:rFonts w:ascii="Consolas" w:hAnsi="Consolas"/>
+                          <w:sz w:val="18"/>
+                          <w:szCs w:val="18"/>
+                        </w:rPr>
+                      </w:pPr>
+                      <w:r>
+                        <w:rPr>
+                          <w:rFonts w:ascii="Consolas" w:hAnsi="Consolas"/>
+                          <w:sz w:val="18"/>
+                          <w:szCs w:val="18"/>
+                        </w:rPr>
+                        <w:t>agent.check++</w:t>
+                      </w:r>
+                    </w:p>
+                  </w:txbxContent>
+                </v:textbox>
+              </v:shape>
+            </w:pict>
+          </mc:Fallback>
+        </mc:AlternateContent>
+      </w:r>
+      <w:r>
+        <w:rPr>
+          <w:rFonts w:ascii="Times New Roman" w:hAnsi="Times New Roman" w:cs="Times New Roman"/>
+          <w:noProof/>
+          <w:lang w:val="ru-RU"/>
+        </w:rPr>
+        <mc:AlternateContent>
+          <mc:Choice Requires="wps">
+            <w:drawing>
+              <wp:anchor distT="0" distB="0" distL="114300" distR="114300" simplePos="0" relativeHeight="251661312" behindDoc="0" locked="0" layoutInCell="1" allowOverlap="1" wp14:anchorId="442222C1" wp14:editId="6BC5F15C">
+                <wp:simplePos x="0" y="0"/>
+                <wp:positionH relativeFrom="column">
+                  <wp:posOffset>1444625</wp:posOffset>
+                </wp:positionH>
+                <wp:positionV relativeFrom="paragraph">
+                  <wp:posOffset>1651392</wp:posOffset>
+                </wp:positionV>
+                <wp:extent cx="73660" cy="163830"/>
+                <wp:effectExtent l="0" t="0" r="21590" b="26670"/>
+                <wp:wrapNone/>
+                <wp:docPr id="17" name="Freeform: Shape 17"/>
+                <wp:cNvGraphicFramePr/>
+                <a:graphic xmlns:a="http://schemas.openxmlformats.org/drawingml/2006/main">
+                  <a:graphicData uri="http://schemas.microsoft.com/office/word/2010/wordprocessingShape">
+                    <wps:wsp>
+                      <wps:cNvSpPr/>
+                      <wps:spPr>
+                        <a:xfrm>
+                          <a:off x="0" y="0"/>
+                          <a:ext cx="73660" cy="163830"/>
+                        </a:xfrm>
+                        <a:custGeom>
+                          <a:avLst/>
+                          <a:gdLst>
+                            <a:gd name="connsiteX0" fmla="*/ 313268 w 425086"/>
+                            <a:gd name="connsiteY0" fmla="*/ 0 h 882686"/>
+                            <a:gd name="connsiteX1" fmla="*/ 1421 w 425086"/>
+                            <a:gd name="connsiteY1" fmla="*/ 380559 h 882686"/>
+                            <a:gd name="connsiteX2" fmla="*/ 424264 w 425086"/>
+                            <a:gd name="connsiteY2" fmla="*/ 549697 h 882686"/>
+                            <a:gd name="connsiteX3" fmla="*/ 107132 w 425086"/>
+                            <a:gd name="connsiteY3" fmla="*/ 882686 h 882686"/>
+                          </a:gdLst>
+                          <a:ahLst/>
+                          <a:cxnLst>
+                            <a:cxn ang="0">
+                              <a:pos x="connsiteX0" y="connsiteY0"/>
+                            </a:cxn>
+                            <a:cxn ang="0">
+                              <a:pos x="connsiteX1" y="connsiteY1"/>
+                            </a:cxn>
+                            <a:cxn ang="0">
+                              <a:pos x="connsiteX2" y="connsiteY2"/>
+                            </a:cxn>
+                            <a:cxn ang="0">
+                              <a:pos x="connsiteX3" y="connsiteY3"/>
+                            </a:cxn>
+                          </a:cxnLst>
+                          <a:rect l="l" t="t" r="r" b="b"/>
+                          <a:pathLst>
+                            <a:path w="425086" h="882686">
+                              <a:moveTo>
+                                <a:pt x="313268" y="0"/>
+                              </a:moveTo>
+                              <a:cubicBezTo>
+                                <a:pt x="148095" y="144471"/>
+                                <a:pt x="-17078" y="288943"/>
+                                <a:pt x="1421" y="380559"/>
+                              </a:cubicBezTo>
+                              <a:cubicBezTo>
+                                <a:pt x="19920" y="472175"/>
+                                <a:pt x="406646" y="466009"/>
+                                <a:pt x="424264" y="549697"/>
+                              </a:cubicBezTo>
+                              <a:cubicBezTo>
+                                <a:pt x="441883" y="633385"/>
+                                <a:pt x="171439" y="824545"/>
+                                <a:pt x="107132" y="882686"/>
+                              </a:cubicBezTo>
+                            </a:path>
+                          </a:pathLst>
+                        </a:custGeom>
+                        <a:noFill/>
+                        <a:ln w="12700">
+                          <a:solidFill>
+                            <a:schemeClr val="tx1"/>
+                          </a:solidFill>
+                        </a:ln>
+                      </wps:spPr>
+                      <wps:style>
+                        <a:lnRef idx="2">
+                          <a:schemeClr val="accent1">
+                            <a:shade val="50000"/>
+                          </a:schemeClr>
+                        </a:lnRef>
+                        <a:fillRef idx="1">
+                          <a:schemeClr val="accent1"/>
+                        </a:fillRef>
+                        <a:effectRef idx="0">
+                          <a:schemeClr val="accent1"/>
+                        </a:effectRef>
+                        <a:fontRef idx="minor">
+                          <a:schemeClr val="lt1"/>
+                        </a:fontRef>
+                      </wps:style>
+                      <wps:bodyPr rot="0" spcFirstLastPara="0" vertOverflow="overflow" horzOverflow="overflow" vert="horz" wrap="square" lIns="91440" tIns="45720" rIns="91440" bIns="45720" numCol="1" spcCol="0" rtlCol="0" fromWordArt="0" anchor="ctr" anchorCtr="0" forceAA="0" compatLnSpc="1">
+                        <a:prstTxWarp prst="textNoShape">
+                          <a:avLst/>
+                        </a:prstTxWarp>
+                        <a:noAutofit/>
+                      </wps:bodyPr>
+                    </wps:wsp>
+                  </a:graphicData>
+                </a:graphic>
+                <wp14:sizeRelH relativeFrom="margin">
+                  <wp14:pctWidth>0</wp14:pctWidth>
+                </wp14:sizeRelH>
+                <wp14:sizeRelV relativeFrom="margin">
+                  <wp14:pctHeight>0</wp14:pctHeight>
+                </wp14:sizeRelV>
+              </wp:anchor>
+            </w:drawing>
+          </mc:Choice>
+          <mc:Fallback>
+            <w:pict>
+              <v:shape w14:anchorId="3ED61121" id="Freeform: Shape 17" o:spid="_x0000_s1026" style="position:absolute;margin-left:113.75pt;margin-top:130.05pt;width:5.8pt;height:12.9pt;z-index:251661312;visibility:visible;mso-wrap-style:square;mso-width-percent:0;mso-height-percent:0;mso-wrap-distance-left:9pt;mso-wrap-distance-top:0;mso-wrap-distance-right:9pt;mso-wrap-distance-bottom:0;mso-position-horizontal:absolute;mso-position-horizontal-relative:text;mso-position-vertical:absolute;mso-position-vertical-relative:text;mso-width-percent:0;mso-height-percent:0;mso-width-relative:margin;mso-height-relative:margin;v-text-anchor:middle" coordsize="425086,882686" o:gfxdata="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" path="m313268,c148095,144471,-17078,288943,1421,380559v18499,91616,405225,85450,422843,169138c441883,633385,171439,824545,107132,882686e" filled="f" strokecolor="black [3213]" strokeweight="1pt">
+                <v:stroke joinstyle="miter"/>
+                <v:path arrowok="t" o:connecttype="custom" o:connectlocs="54284,0;246,70633;73518,102026;18564,163830" o:connectangles="0,0,0,0"/>
+              </v:shape>
+            </w:pict>
+          </mc:Fallback>
+        </mc:AlternateContent>
+      </w:r>
+      <w:r>
+        <w:rPr>
+          <w:rFonts w:ascii="Times New Roman" w:hAnsi="Times New Roman" w:cs="Times New Roman"/>
+          <w:noProof/>
+          <w:lang w:val="ru-RU"/>
+        </w:rPr>
+        <mc:AlternateContent>
+          <mc:Choice Requires="wps">
+            <w:drawing>
+              <wp:anchor distT="0" distB="0" distL="114300" distR="114300" simplePos="0" relativeHeight="251659264" behindDoc="0" locked="0" layoutInCell="1" allowOverlap="1" wp14:anchorId="4CF4E6AC" wp14:editId="1D055A40">
+                <wp:simplePos x="0" y="0"/>
+                <wp:positionH relativeFrom="column">
+                  <wp:posOffset>1429814</wp:posOffset>
+                </wp:positionH>
+                <wp:positionV relativeFrom="paragraph">
+                  <wp:posOffset>1039963</wp:posOffset>
+                </wp:positionV>
+                <wp:extent cx="73998" cy="163852"/>
+                <wp:effectExtent l="0" t="0" r="21590" b="26670"/>
+                <wp:wrapNone/>
+                <wp:docPr id="9" name="Freeform: Shape 9"/>
+                <wp:cNvGraphicFramePr/>
+                <a:graphic xmlns:a="http://schemas.openxmlformats.org/drawingml/2006/main">
+                  <a:graphicData uri="http://schemas.microsoft.com/office/word/2010/wordprocessingShape">
+                    <wps:wsp>
+                      <wps:cNvSpPr/>
+                      <wps:spPr>
+                        <a:xfrm>
+                          <a:off x="0" y="0"/>
+                          <a:ext cx="73998" cy="163852"/>
+                        </a:xfrm>
+                        <a:custGeom>
+                          <a:avLst/>
+                          <a:gdLst>
+                            <a:gd name="connsiteX0" fmla="*/ 313268 w 425086"/>
+                            <a:gd name="connsiteY0" fmla="*/ 0 h 882686"/>
+                            <a:gd name="connsiteX1" fmla="*/ 1421 w 425086"/>
+                            <a:gd name="connsiteY1" fmla="*/ 380559 h 882686"/>
+                            <a:gd name="connsiteX2" fmla="*/ 424264 w 425086"/>
+                            <a:gd name="connsiteY2" fmla="*/ 549697 h 882686"/>
+                            <a:gd name="connsiteX3" fmla="*/ 107132 w 425086"/>
+                            <a:gd name="connsiteY3" fmla="*/ 882686 h 882686"/>
+                          </a:gdLst>
+                          <a:ahLst/>
+                          <a:cxnLst>
+                            <a:cxn ang="0">
+                              <a:pos x="connsiteX0" y="connsiteY0"/>
+                            </a:cxn>
+                            <a:cxn ang="0">
+                              <a:pos x="connsiteX1" y="connsiteY1"/>
+                            </a:cxn>
+                            <a:cxn ang="0">
+                              <a:pos x="connsiteX2" y="connsiteY2"/>
+                            </a:cxn>
+                            <a:cxn ang="0">
+                              <a:pos x="connsiteX3" y="connsiteY3"/>
+                            </a:cxn>
+                          </a:cxnLst>
+                          <a:rect l="l" t="t" r="r" b="b"/>
+                          <a:pathLst>
+                            <a:path w="425086" h="882686">
+                              <a:moveTo>
+                                <a:pt x="313268" y="0"/>
+                              </a:moveTo>
+                              <a:cubicBezTo>
+                                <a:pt x="148095" y="144471"/>
+                                <a:pt x="-17078" y="288943"/>
+                                <a:pt x="1421" y="380559"/>
+                              </a:cubicBezTo>
+                              <a:cubicBezTo>
+                                <a:pt x="19920" y="472175"/>
+                                <a:pt x="406646" y="466009"/>
+                                <a:pt x="424264" y="549697"/>
+                              </a:cubicBezTo>
+                              <a:cubicBezTo>
+                                <a:pt x="441883" y="633385"/>
+                                <a:pt x="171439" y="824545"/>
+                                <a:pt x="107132" y="882686"/>
+                              </a:cubicBezTo>
+                            </a:path>
+                          </a:pathLst>
+                        </a:custGeom>
+                        <a:noFill/>
+                        <a:ln w="12700">
+                          <a:solidFill>
+                            <a:schemeClr val="tx1"/>
+                          </a:solidFill>
+                        </a:ln>
+                      </wps:spPr>
+                      <wps:style>
+                        <a:lnRef idx="2">
+                          <a:schemeClr val="accent1">
+                            <a:shade val="50000"/>
+                          </a:schemeClr>
+                        </a:lnRef>
+                        <a:fillRef idx="1">
+                          <a:schemeClr val="accent1"/>
+                        </a:fillRef>
+                        <a:effectRef idx="0">
+                          <a:schemeClr val="accent1"/>
+                        </a:effectRef>
+                        <a:fontRef idx="minor">
+                          <a:schemeClr val="lt1"/>
+                        </a:fontRef>
+                      </wps:style>
+                      <wps:bodyPr rot="0" spcFirstLastPara="0" vertOverflow="overflow" horzOverflow="overflow" vert="horz" wrap="square" lIns="91440" tIns="45720" rIns="91440" bIns="45720" numCol="1" spcCol="0" rtlCol="0" fromWordArt="0" anchor="ctr" anchorCtr="0" forceAA="0" compatLnSpc="1">
+                        <a:prstTxWarp prst="textNoShape">
+                          <a:avLst/>
+                        </a:prstTxWarp>
+                        <a:noAutofit/>
+                      </wps:bodyPr>
+                    </wps:wsp>
+                  </a:graphicData>
+                </a:graphic>
+                <wp14:sizeRelH relativeFrom="margin">
+                  <wp14:pctWidth>0</wp14:pctWidth>
+                </wp14:sizeRelH>
+                <wp14:sizeRelV relativeFrom="margin">
+                  <wp14:pctHeight>0</wp14:pctHeight>
+                </wp14:sizeRelV>
+              </wp:anchor>
+            </w:drawing>
+          </mc:Choice>
+          <mc:Fallback>
+            <w:pict>
+              <v:shape w14:anchorId="568044F9" id="Freeform: Shape 9" o:spid="_x0000_s1026" style="position:absolute;margin-left:112.6pt;margin-top:81.9pt;width:5.85pt;height:12.9pt;z-index:251659264;visibility:visible;mso-wrap-style:square;mso-width-percent:0;mso-height-percent:0;mso-wrap-distance-left:9pt;mso-wrap-distance-top:0;mso-wrap-distance-right:9pt;mso-wrap-distance-bottom:0;mso-position-horizontal:absolute;mso-position-horizontal-relative:text;mso-position-vertical:absolute;mso-position-vertical-relative:text;mso-width-percent:0;mso-height-percent:0;mso-width-relative:margin;mso-height-relative:margin;v-text-anchor:middle" coordsize="425086,882686" o:gfxdata="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" path="m313268,c148095,144471,-17078,288943,1421,380559v18499,91616,405225,85450,422843,169138c441883,633385,171439,824545,107132,882686e" filled="f" strokecolor="black [3213]" strokeweight="1pt">
+                <v:stroke joinstyle="miter"/>
+                <v:path arrowok="t" o:connecttype="custom" o:connectlocs="54533,0;247,70643;73855,102040;18649,163852" o:connectangles="0,0,0,0"/>
+              </v:shape>
+            </w:pict>
+          </mc:Fallback>
+        </mc:AlternateContent>
+      </w:r>
+      <w:r>
+        <w:rPr>
+          <w:rFonts w:ascii="Times New Roman" w:hAnsi="Times New Roman" w:cs="Times New Roman"/>
+          <w:noProof/>
+          <w:lang w:val="ru-RU"/>
+        </w:rPr>
+        <mc:AlternateContent>
+          <mc:Choice Requires="wps">
+            <w:drawing>
+              <wp:anchor distT="0" distB="0" distL="114300" distR="114300" simplePos="0" relativeHeight="251663360" behindDoc="0" locked="0" layoutInCell="1" allowOverlap="1" wp14:anchorId="3C8A6265" wp14:editId="5732B1FC">
+                <wp:simplePos x="0" y="0"/>
+                <wp:positionH relativeFrom="column">
+                  <wp:posOffset>3495282</wp:posOffset>
+                </wp:positionH>
+                <wp:positionV relativeFrom="paragraph">
+                  <wp:posOffset>287318</wp:posOffset>
+                </wp:positionV>
+                <wp:extent cx="73660" cy="163830"/>
+                <wp:effectExtent l="0" t="0" r="21590" b="26670"/>
+                <wp:wrapNone/>
+                <wp:docPr id="18" name="Freeform: Shape 18"/>
+                <wp:cNvGraphicFramePr/>
+                <a:graphic xmlns:a="http://schemas.openxmlformats.org/drawingml/2006/main">
+                  <a:graphicData uri="http://schemas.microsoft.com/office/word/2010/wordprocessingShape">
+                    <wps:wsp>
+                      <wps:cNvSpPr/>
+                      <wps:spPr>
+                        <a:xfrm>
+                          <a:off x="0" y="0"/>
+                          <a:ext cx="73660" cy="163830"/>
+                        </a:xfrm>
+                        <a:custGeom>
+                          <a:avLst/>
+                          <a:gdLst>
+                            <a:gd name="connsiteX0" fmla="*/ 313268 w 425086"/>
+                            <a:gd name="connsiteY0" fmla="*/ 0 h 882686"/>
+                            <a:gd name="connsiteX1" fmla="*/ 1421 w 425086"/>
+                            <a:gd name="connsiteY1" fmla="*/ 380559 h 882686"/>
+                            <a:gd name="connsiteX2" fmla="*/ 424264 w 425086"/>
+                            <a:gd name="connsiteY2" fmla="*/ 549697 h 882686"/>
+                            <a:gd name="connsiteX3" fmla="*/ 107132 w 425086"/>
+                            <a:gd name="connsiteY3" fmla="*/ 882686 h 882686"/>
+                          </a:gdLst>
+                          <a:ahLst/>
+                          <a:cxnLst>
+                            <a:cxn ang="0">
+                              <a:pos x="connsiteX0" y="connsiteY0"/>
+                            </a:cxn>
+                            <a:cxn ang="0">
+                              <a:pos x="connsiteX1" y="connsiteY1"/>
+                            </a:cxn>
+                            <a:cxn ang="0">
+                              <a:pos x="connsiteX2" y="connsiteY2"/>
+                            </a:cxn>
+                            <a:cxn ang="0">
+                              <a:pos x="connsiteX3" y="connsiteY3"/>
+                            </a:cxn>
+                          </a:cxnLst>
+                          <a:rect l="l" t="t" r="r" b="b"/>
+                          <a:pathLst>
+                            <a:path w="425086" h="882686">
+                              <a:moveTo>
+                                <a:pt x="313268" y="0"/>
+                              </a:moveTo>
+                              <a:cubicBezTo>
+                                <a:pt x="148095" y="144471"/>
+                                <a:pt x="-17078" y="288943"/>
+                                <a:pt x="1421" y="380559"/>
+                              </a:cubicBezTo>
+                              <a:cubicBezTo>
+                                <a:pt x="19920" y="472175"/>
+                                <a:pt x="406646" y="466009"/>
+                                <a:pt x="424264" y="549697"/>
+                              </a:cubicBezTo>
+                              <a:cubicBezTo>
+                                <a:pt x="441883" y="633385"/>
+                                <a:pt x="171439" y="824545"/>
+                                <a:pt x="107132" y="882686"/>
+                              </a:cubicBezTo>
+                            </a:path>
+                          </a:pathLst>
+                        </a:custGeom>
+                        <a:noFill/>
+                        <a:ln w="12700">
+                          <a:solidFill>
+                            <a:schemeClr val="tx1"/>
+                          </a:solidFill>
+                        </a:ln>
+                      </wps:spPr>
+                      <wps:style>
+                        <a:lnRef idx="2">
+                          <a:schemeClr val="accent1">
+                            <a:shade val="50000"/>
+                          </a:schemeClr>
+                        </a:lnRef>
+                        <a:fillRef idx="1">
+                          <a:schemeClr val="accent1"/>
+                        </a:fillRef>
+                        <a:effectRef idx="0">
+                          <a:schemeClr val="accent1"/>
+                        </a:effectRef>
+                        <a:fontRef idx="minor">
+                          <a:schemeClr val="lt1"/>
+                        </a:fontRef>
+                      </wps:style>
+                      <wps:bodyPr rot="0" spcFirstLastPara="0" vertOverflow="overflow" horzOverflow="overflow" vert="horz" wrap="square" lIns="91440" tIns="45720" rIns="91440" bIns="45720" numCol="1" spcCol="0" rtlCol="0" fromWordArt="0" anchor="ctr" anchorCtr="0" forceAA="0" compatLnSpc="1">
+                        <a:prstTxWarp prst="textNoShape">
+                          <a:avLst/>
+                        </a:prstTxWarp>
+                        <a:noAutofit/>
+                      </wps:bodyPr>
+                    </wps:wsp>
+                  </a:graphicData>
+                </a:graphic>
+                <wp14:sizeRelH relativeFrom="margin">
+                  <wp14:pctWidth>0</wp14:pctWidth>
+                </wp14:sizeRelH>
+                <wp14:sizeRelV relativeFrom="margin">
+                  <wp14:pctHeight>0</wp14:pctHeight>
+                </wp14:sizeRelV>
+              </wp:anchor>
+            </w:drawing>
+          </mc:Choice>
+          <mc:Fallback>
+            <w:pict>
+              <v:shape w14:anchorId="6AADCB27" id="Freeform: Shape 18" o:spid="_x0000_s1026" style="position:absolute;margin-left:275.2pt;margin-top:22.6pt;width:5.8pt;height:12.9pt;z-index:251663360;visibility:visible;mso-wrap-style:square;mso-width-percent:0;mso-height-percent:0;mso-wrap-distance-left:9pt;mso-wrap-distance-top:0;mso-wrap-distance-right:9pt;mso-wrap-distance-bottom:0;mso-position-horizontal:absolute;mso-position-horizontal-relative:text;mso-position-vertical:absolute;mso-position-vertical-relative:text;mso-width-percent:0;mso-height-percent:0;mso-width-relative:margin;mso-height-relative:margin;v-text-anchor:middle" coordsize="425086,882686" o:gfxdata="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" path="m313268,c148095,144471,-17078,288943,1421,380559v18499,91616,405225,85450,422843,169138c441883,633385,171439,824545,107132,882686e" filled="f" strokecolor="black [3213]" strokeweight="1pt">
+                <v:stroke joinstyle="miter"/>
+                <v:path arrowok="t" o:connecttype="custom" o:connectlocs="54284,0;246,70633;73518,102026;18564,163830" o:connectangles="0,0,0,0"/>
+              </v:shape>
+            </w:pict>
+          </mc:Fallback>
+        </mc:AlternateContent>
+      </w:r>
+      <w:r>
+        <w:rPr>
+          <w:rFonts w:ascii="Times New Roman" w:hAnsi="Times New Roman" w:cs="Times New Roman"/>
+          <w:noProof/>
+          <w:lang w:val="ru-RU"/>
+        </w:rPr>
+        <mc:AlternateContent>
+          <mc:Choice Requires="wps">
+            <w:drawing>
+              <wp:anchor distT="0" distB="0" distL="114300" distR="114300" simplePos="0" relativeHeight="251673600" behindDoc="0" locked="0" layoutInCell="1" allowOverlap="1" wp14:anchorId="01D6C6FE" wp14:editId="3397BC23">
+                <wp:simplePos x="0" y="0"/>
+                <wp:positionH relativeFrom="column">
+                  <wp:posOffset>3855774</wp:posOffset>
+                </wp:positionH>
+                <wp:positionV relativeFrom="paragraph">
+                  <wp:posOffset>910646</wp:posOffset>
+                </wp:positionV>
+                <wp:extent cx="73660" cy="163830"/>
+                <wp:effectExtent l="19050" t="0" r="21590" b="7620"/>
+                <wp:wrapNone/>
+                <wp:docPr id="23" name="Freeform: Shape 23"/>
+                <wp:cNvGraphicFramePr/>
+                <a:graphic xmlns:a="http://schemas.openxmlformats.org/drawingml/2006/main">
+                  <a:graphicData uri="http://schemas.microsoft.com/office/word/2010/wordprocessingShape">
+                    <wps:wsp>
+                      <wps:cNvSpPr/>
+                      <wps:spPr>
+                        <a:xfrm rot="19265792">
+                          <a:off x="0" y="0"/>
+                          <a:ext cx="73660" cy="163830"/>
+                        </a:xfrm>
+                        <a:custGeom>
+                          <a:avLst/>
+                          <a:gdLst>
+                            <a:gd name="connsiteX0" fmla="*/ 313268 w 425086"/>
+                            <a:gd name="connsiteY0" fmla="*/ 0 h 882686"/>
+                            <a:gd name="connsiteX1" fmla="*/ 1421 w 425086"/>
+                            <a:gd name="connsiteY1" fmla="*/ 380559 h 882686"/>
+                            <a:gd name="connsiteX2" fmla="*/ 424264 w 425086"/>
+                            <a:gd name="connsiteY2" fmla="*/ 549697 h 882686"/>
+                            <a:gd name="connsiteX3" fmla="*/ 107132 w 425086"/>
+                            <a:gd name="connsiteY3" fmla="*/ 882686 h 882686"/>
+                          </a:gdLst>
+                          <a:ahLst/>
+                          <a:cxnLst>
+                            <a:cxn ang="0">
+                              <a:pos x="connsiteX0" y="connsiteY0"/>
+                            </a:cxn>
+                            <a:cxn ang="0">
+                              <a:pos x="connsiteX1" y="connsiteY1"/>
+                            </a:cxn>
+                            <a:cxn ang="0">
+                              <a:pos x="connsiteX2" y="connsiteY2"/>
+                            </a:cxn>
+                            <a:cxn ang="0">
+                              <a:pos x="connsiteX3" y="connsiteY3"/>
+                            </a:cxn>
+                          </a:cxnLst>
+                          <a:rect l="l" t="t" r="r" b="b"/>
+                          <a:pathLst>
+                            <a:path w="425086" h="882686">
+                              <a:moveTo>
+                                <a:pt x="313268" y="0"/>
+                              </a:moveTo>
+                              <a:cubicBezTo>
+                                <a:pt x="148095" y="144471"/>
+                                <a:pt x="-17078" y="288943"/>
+                                <a:pt x="1421" y="380559"/>
+                              </a:cubicBezTo>
+                              <a:cubicBezTo>
+                                <a:pt x="19920" y="472175"/>
+                                <a:pt x="406646" y="466009"/>
+                                <a:pt x="424264" y="549697"/>
+                              </a:cubicBezTo>
+                              <a:cubicBezTo>
+                                <a:pt x="441883" y="633385"/>
+                                <a:pt x="171439" y="824545"/>
+                                <a:pt x="107132" y="882686"/>
+                              </a:cubicBezTo>
+                            </a:path>
+                          </a:pathLst>
+                        </a:custGeom>
+                        <a:noFill/>
+                        <a:ln w="12700">
+                          <a:solidFill>
+                            <a:schemeClr val="tx1"/>
+                          </a:solidFill>
+                        </a:ln>
+                      </wps:spPr>
+                      <wps:style>
+                        <a:lnRef idx="2">
+                          <a:schemeClr val="accent1">
+                            <a:shade val="50000"/>
+                          </a:schemeClr>
+                        </a:lnRef>
+                        <a:fillRef idx="1">
+                          <a:schemeClr val="accent1"/>
+                        </a:fillRef>
+                        <a:effectRef idx="0">
+                          <a:schemeClr val="accent1"/>
+                        </a:effectRef>
+                        <a:fontRef idx="minor">
+                          <a:schemeClr val="lt1"/>
+                        </a:fontRef>
+                      </wps:style>
+                      <wps:bodyPr rot="0" spcFirstLastPara="0" vertOverflow="overflow" horzOverflow="overflow" vert="horz" wrap="square" lIns="91440" tIns="45720" rIns="91440" bIns="45720" numCol="1" spcCol="0" rtlCol="0" fromWordArt="0" anchor="ctr" anchorCtr="0" forceAA="0" compatLnSpc="1">
+                        <a:prstTxWarp prst="textNoShape">
+                          <a:avLst/>
+                        </a:prstTxWarp>
+                        <a:noAutofit/>
+                      </wps:bodyPr>
+                    </wps:wsp>
+                  </a:graphicData>
+                </a:graphic>
+                <wp14:sizeRelH relativeFrom="margin">
+                  <wp14:pctWidth>0</wp14:pctWidth>
+                </wp14:sizeRelH>
+                <wp14:sizeRelV relativeFrom="margin">
+                  <wp14:pctHeight>0</wp14:pctHeight>
+                </wp14:sizeRelV>
+              </wp:anchor>
+            </w:drawing>
+          </mc:Choice>
+          <mc:Fallback>
+            <w:pict>
+              <v:shape w14:anchorId="183CB51A" id="Freeform: Shape 23" o:spid="_x0000_s1026" style="position:absolute;margin-left:303.6pt;margin-top:71.7pt;width:5.8pt;height:12.9pt;rotation:-2549578fd;z-index:251673600;visibility:visible;mso-wrap-style:square;mso-width-percent:0;mso-height-percent:0;mso-wrap-distance-left:9pt;mso-wrap-distance-top:0;mso-wrap-distance-right:9pt;mso-wrap-distance-bottom:0;mso-position-horizontal:absolute;mso-position-horizontal-relative:text;mso-position-vertical:absolute;mso-position-vertical-relative:text;mso-width-percent:0;mso-height-percent:0;mso-width-relative:margin;mso-height-relative:margin;v-text-anchor:middle" coordsize="425086,882686" o:gfxdata="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" path="m313268,c148095,144471,-17078,288943,1421,380559v18499,91616,405225,85450,422843,169138c441883,633385,171439,824545,107132,882686e" filled="f" strokecolor="black [3213]" strokeweight="1pt">
+                <v:stroke joinstyle="miter"/>
+                <v:path arrowok="t" o:connecttype="custom" o:connectlocs="54284,0;246,70633;73518,102026;18564,163830" o:connectangles="0,0,0,0"/>
+              </v:shape>
+            </w:pict>
+          </mc:Fallback>
+        </mc:AlternateContent>
+      </w:r>
+      <w:r>
+        <w:rPr>
+          <w:rFonts w:ascii="Times New Roman" w:hAnsi="Times New Roman" w:cs="Times New Roman"/>
+          <w:noProof/>
+          <w:lang w:val="ru-RU"/>
+        </w:rPr>
+        <mc:AlternateContent>
+          <mc:Choice Requires="wps">
+            <w:drawing>
+              <wp:anchor distT="0" distB="0" distL="114300" distR="114300" simplePos="0" relativeHeight="251671552" behindDoc="0" locked="0" layoutInCell="1" allowOverlap="1" wp14:anchorId="0B6692D8" wp14:editId="5408E3E4">
+                <wp:simplePos x="0" y="0"/>
+                <wp:positionH relativeFrom="column">
+                  <wp:posOffset>3843655</wp:posOffset>
+                </wp:positionH>
+                <wp:positionV relativeFrom="paragraph">
+                  <wp:posOffset>1694180</wp:posOffset>
+                </wp:positionV>
+                <wp:extent cx="73660" cy="163830"/>
+                <wp:effectExtent l="38100" t="0" r="40640" b="0"/>
+                <wp:wrapNone/>
+                <wp:docPr id="22" name="Freeform: Shape 22"/>
+                <wp:cNvGraphicFramePr/>
+                <a:graphic xmlns:a="http://schemas.openxmlformats.org/drawingml/2006/main">
+                  <a:graphicData uri="http://schemas.microsoft.com/office/word/2010/wordprocessingShape">
+                    <wps:wsp>
+                      <wps:cNvSpPr/>
+                      <wps:spPr>
+                        <a:xfrm rot="2149544">
+                          <a:off x="0" y="0"/>
+                          <a:ext cx="73660" cy="163830"/>
+                        </a:xfrm>
+                        <a:custGeom>
+                          <a:avLst/>
+                          <a:gdLst>
+                            <a:gd name="connsiteX0" fmla="*/ 313268 w 425086"/>
+                            <a:gd name="connsiteY0" fmla="*/ 0 h 882686"/>
+                            <a:gd name="connsiteX1" fmla="*/ 1421 w 425086"/>
+                            <a:gd name="connsiteY1" fmla="*/ 380559 h 882686"/>
+                            <a:gd name="connsiteX2" fmla="*/ 424264 w 425086"/>
+                            <a:gd name="connsiteY2" fmla="*/ 549697 h 882686"/>
+                            <a:gd name="connsiteX3" fmla="*/ 107132 w 425086"/>
+                            <a:gd name="connsiteY3" fmla="*/ 882686 h 882686"/>
+                          </a:gdLst>
+                          <a:ahLst/>
+                          <a:cxnLst>
+                            <a:cxn ang="0">
+                              <a:pos x="connsiteX0" y="connsiteY0"/>
+                            </a:cxn>
+                            <a:cxn ang="0">
+                              <a:pos x="connsiteX1" y="connsiteY1"/>
+                            </a:cxn>
+                            <a:cxn ang="0">
+                              <a:pos x="connsiteX2" y="connsiteY2"/>
+                            </a:cxn>
+                            <a:cxn ang="0">
+                              <a:pos x="connsiteX3" y="connsiteY3"/>
+                            </a:cxn>
+                          </a:cxnLst>
+                          <a:rect l="l" t="t" r="r" b="b"/>
+                          <a:pathLst>
+                            <a:path w="425086" h="882686">
+                              <a:moveTo>
+                                <a:pt x="313268" y="0"/>
+                              </a:moveTo>
+                              <a:cubicBezTo>
+                                <a:pt x="148095" y="144471"/>
+                                <a:pt x="-17078" y="288943"/>
+                                <a:pt x="1421" y="380559"/>
+                              </a:cubicBezTo>
+                              <a:cubicBezTo>
+                                <a:pt x="19920" y="472175"/>
+                                <a:pt x="406646" y="466009"/>
+                                <a:pt x="424264" y="549697"/>
+                              </a:cubicBezTo>
+                              <a:cubicBezTo>
+                                <a:pt x="441883" y="633385"/>
+                                <a:pt x="171439" y="824545"/>
+                                <a:pt x="107132" y="882686"/>
+                              </a:cubicBezTo>
+                            </a:path>
+                          </a:pathLst>
+                        </a:custGeom>
+                        <a:noFill/>
+                        <a:ln w="12700">
+                          <a:solidFill>
+                            <a:schemeClr val="tx1"/>
+                          </a:solidFill>
+                        </a:ln>
+                      </wps:spPr>
+                      <wps:style>
+                        <a:lnRef idx="2">
+                          <a:schemeClr val="accent1">
+                            <a:shade val="50000"/>
+                          </a:schemeClr>
+                        </a:lnRef>
+                        <a:fillRef idx="1">
+                          <a:schemeClr val="accent1"/>
+                        </a:fillRef>
+                        <a:effectRef idx="0">
+                          <a:schemeClr val="accent1"/>
+                        </a:effectRef>
+                        <a:fontRef idx="minor">
+                          <a:schemeClr val="lt1"/>
+                        </a:fontRef>
+                      </wps:style>
+                      <wps:bodyPr rot="0" spcFirstLastPara="0" vertOverflow="overflow" horzOverflow="overflow" vert="horz" wrap="square" lIns="91440" tIns="45720" rIns="91440" bIns="45720" numCol="1" spcCol="0" rtlCol="0" fromWordArt="0" anchor="ctr" anchorCtr="0" forceAA="0" compatLnSpc="1">
+                        <a:prstTxWarp prst="textNoShape">
+                          <a:avLst/>
+                        </a:prstTxWarp>
+                        <a:noAutofit/>
+                      </wps:bodyPr>
+                    </wps:wsp>
+                  </a:graphicData>
+                </a:graphic>
+                <wp14:sizeRelH relativeFrom="margin">
+                  <wp14:pctWidth>0</wp14:pctWidth>
+                </wp14:sizeRelH>
+                <wp14:sizeRelV relativeFrom="margin">
+                  <wp14:pctHeight>0</wp14:pctHeight>
+                </wp14:sizeRelV>
+              </wp:anchor>
+            </w:drawing>
+          </mc:Choice>
+          <mc:Fallback>
+            <w:pict>
+              <v:shape w14:anchorId="1FB5DE11" id="Freeform: Shape 22" o:spid="_x0000_s1026" style="position:absolute;margin-left:302.65pt;margin-top:133.4pt;width:5.8pt;height:12.9pt;rotation:2347875fd;z-index:251671552;visibility:visible;mso-wrap-style:square;mso-width-percent:0;mso-height-percent:0;mso-wrap-distance-left:9pt;mso-wrap-distance-top:0;mso-wrap-distance-right:9pt;mso-wrap-distance-bottom:0;mso-position-horizontal:absolute;mso-position-horizontal-relative:text;mso-position-vertical:absolute;mso-position-vertical-relative:text;mso-width-percent:0;mso-height-percent:0;mso-width-relative:margin;mso-height-relative:margin;v-text-anchor:middle" coordsize="425086,882686" o:gfxdata="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" path="m313268,c148095,144471,-17078,288943,1421,380559v18499,91616,405225,85450,422843,169138c441883,633385,171439,824545,107132,882686e" filled="f" strokecolor="black [3213]" strokeweight="1pt">
+                <v:stroke joinstyle="miter"/>
+                <v:path arrowok="t" o:connecttype="custom" o:connectlocs="54284,0;246,70633;73518,102026;18564,163830" o:connectangles="0,0,0,0"/>
+              </v:shape>
+            </w:pict>
+          </mc:Fallback>
+        </mc:AlternateContent>
+      </w:r>
+      <w:r>
+        <w:rPr>
+          <w:rFonts w:ascii="Times New Roman" w:hAnsi="Times New Roman" w:cs="Times New Roman"/>
+          <w:noProof/>
+          <w:lang w:val="ru-RU"/>
+        </w:rPr>
+        <mc:AlternateContent>
+          <mc:Choice Requires="wps">
+            <w:drawing>
+              <wp:anchor distT="0" distB="0" distL="114300" distR="114300" simplePos="0" relativeHeight="251669504" behindDoc="0" locked="0" layoutInCell="1" allowOverlap="1" wp14:anchorId="0AFDC8AD" wp14:editId="70750334">
+                <wp:simplePos x="0" y="0"/>
+                <wp:positionH relativeFrom="column">
+                  <wp:posOffset>4960620</wp:posOffset>
+                </wp:positionH>
+                <wp:positionV relativeFrom="paragraph">
+                  <wp:posOffset>1835150</wp:posOffset>
+                </wp:positionV>
+                <wp:extent cx="73660" cy="163830"/>
+                <wp:effectExtent l="0" t="45085" r="0" b="33655"/>
+                <wp:wrapNone/>
+                <wp:docPr id="21" name="Freeform: Shape 21"/>
+                <wp:cNvGraphicFramePr/>
+                <a:graphic xmlns:a="http://schemas.openxmlformats.org/drawingml/2006/main">
+                  <a:graphicData uri="http://schemas.microsoft.com/office/word/2010/wordprocessingShape">
+                    <wps:wsp>
+                      <wps:cNvSpPr/>
+                      <wps:spPr>
+                        <a:xfrm rot="18628254">
+                          <a:off x="0" y="0"/>
+                          <a:ext cx="73660" cy="163830"/>
+                        </a:xfrm>
+                        <a:custGeom>
+                          <a:avLst/>
+                          <a:gdLst>
+                            <a:gd name="connsiteX0" fmla="*/ 313268 w 425086"/>
+                            <a:gd name="connsiteY0" fmla="*/ 0 h 882686"/>
+                            <a:gd name="connsiteX1" fmla="*/ 1421 w 425086"/>
+                            <a:gd name="connsiteY1" fmla="*/ 380559 h 882686"/>
+                            <a:gd name="connsiteX2" fmla="*/ 424264 w 425086"/>
+                            <a:gd name="connsiteY2" fmla="*/ 549697 h 882686"/>
+                            <a:gd name="connsiteX3" fmla="*/ 107132 w 425086"/>
+                            <a:gd name="connsiteY3" fmla="*/ 882686 h 882686"/>
+                          </a:gdLst>
+                          <a:ahLst/>
+                          <a:cxnLst>
+                            <a:cxn ang="0">
+                              <a:pos x="connsiteX0" y="connsiteY0"/>
+                            </a:cxn>
+                            <a:cxn ang="0">
+                              <a:pos x="connsiteX1" y="connsiteY1"/>
+                            </a:cxn>
+                            <a:cxn ang="0">
+                              <a:pos x="connsiteX2" y="connsiteY2"/>
+                            </a:cxn>
+                            <a:cxn ang="0">
+                              <a:pos x="connsiteX3" y="connsiteY3"/>
+                            </a:cxn>
+                          </a:cxnLst>
+                          <a:rect l="l" t="t" r="r" b="b"/>
+                          <a:pathLst>
+                            <a:path w="425086" h="882686">
+                              <a:moveTo>
+                                <a:pt x="313268" y="0"/>
+                              </a:moveTo>
+                              <a:cubicBezTo>
+                                <a:pt x="148095" y="144471"/>
+                                <a:pt x="-17078" y="288943"/>
+                                <a:pt x="1421" y="380559"/>
+                              </a:cubicBezTo>
+                              <a:cubicBezTo>
+                                <a:pt x="19920" y="472175"/>
+                                <a:pt x="406646" y="466009"/>
+                                <a:pt x="424264" y="549697"/>
+                              </a:cubicBezTo>
+                              <a:cubicBezTo>
+                                <a:pt x="441883" y="633385"/>
+                                <a:pt x="171439" y="824545"/>
+                                <a:pt x="107132" y="882686"/>
+                              </a:cubicBezTo>
+                            </a:path>
+                          </a:pathLst>
+                        </a:custGeom>
+                        <a:noFill/>
+                        <a:ln w="12700">
+                          <a:solidFill>
+                            <a:schemeClr val="tx1"/>
+                          </a:solidFill>
+                        </a:ln>
+                      </wps:spPr>
+                      <wps:style>
+                        <a:lnRef idx="2">
+                          <a:schemeClr val="accent1">
+                            <a:shade val="50000"/>
+                          </a:schemeClr>
+                        </a:lnRef>
+                        <a:fillRef idx="1">
+                          <a:schemeClr val="accent1"/>
+                        </a:fillRef>
+                        <a:effectRef idx="0">
+                          <a:schemeClr val="accent1"/>
+                        </a:effectRef>
+                        <a:fontRef idx="minor">
+                          <a:schemeClr val="lt1"/>
+                        </a:fontRef>
+                      </wps:style>
+                      <wps:bodyPr rot="0" spcFirstLastPara="0" vertOverflow="overflow" horzOverflow="overflow" vert="horz" wrap="square" lIns="91440" tIns="45720" rIns="91440" bIns="45720" numCol="1" spcCol="0" rtlCol="0" fromWordArt="0" anchor="ctr" anchorCtr="0" forceAA="0" compatLnSpc="1">
+                        <a:prstTxWarp prst="textNoShape">
+                          <a:avLst/>
+                        </a:prstTxWarp>
+                        <a:noAutofit/>
+                      </wps:bodyPr>
+                    </wps:wsp>
+                  </a:graphicData>
+                </a:graphic>
+                <wp14:sizeRelH relativeFrom="margin">
+                  <wp14:pctWidth>0</wp14:pctWidth>
+                </wp14:sizeRelH>
+                <wp14:sizeRelV relativeFrom="margin">
+                  <wp14:pctHeight>0</wp14:pctHeight>
+                </wp14:sizeRelV>
+              </wp:anchor>
+            </w:drawing>
+          </mc:Choice>
+          <mc:Fallback>
+            <w:pict>
+              <v:shape w14:anchorId="38E5F270" id="Freeform: Shape 21" o:spid="_x0000_s1026" style="position:absolute;margin-left:390.6pt;margin-top:144.5pt;width:5.8pt;height:12.9pt;rotation:-3245939fd;z-index:251669504;visibility:visible;mso-wrap-style:square;mso-width-percent:0;mso-height-percent:0;mso-wrap-distance-left:9pt;mso-wrap-distance-top:0;mso-wrap-distance-right:9pt;mso-wrap-distance-bottom:0;mso-position-horizontal:absolute;mso-position-horizontal-relative:text;mso-position-vertical:absolute;mso-position-vertical-relative:text;mso-width-percent:0;mso-height-percent:0;mso-width-relative:margin;mso-height-relative:margin;v-text-anchor:middle" coordsize="425086,882686" o:gfxdata="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" path="m313268,c148095,144471,-17078,288943,1421,380559v18499,91616,405225,85450,422843,169138c441883,633385,171439,824545,107132,882686e" filled="f" strokecolor="black [3213]" strokeweight="1pt">
+                <v:stroke joinstyle="miter"/>
+                <v:path arrowok="t" o:connecttype="custom" o:connectlocs="54284,0;246,70633;73518,102026;18564,163830" o:connectangles="0,0,0,0"/>
+              </v:shape>
+            </w:pict>
+          </mc:Fallback>
+        </mc:AlternateContent>
+      </w:r>
+      <w:r>
+        <w:rPr>
+          <w:rFonts w:ascii="Times New Roman" w:hAnsi="Times New Roman" w:cs="Times New Roman"/>
+          <w:noProof/>
+          <w:lang w:val="ru-RU"/>
+        </w:rPr>
+        <mc:AlternateContent>
+          <mc:Choice Requires="wps">
+            <w:drawing>
+              <wp:anchor distT="0" distB="0" distL="114300" distR="114300" simplePos="0" relativeHeight="251667456" behindDoc="0" locked="0" layoutInCell="1" allowOverlap="1" wp14:anchorId="169485E7" wp14:editId="42CDE91E">
+                <wp:simplePos x="0" y="0"/>
+                <wp:positionH relativeFrom="column">
+                  <wp:posOffset>4964430</wp:posOffset>
+                </wp:positionH>
+                <wp:positionV relativeFrom="paragraph">
+                  <wp:posOffset>868680</wp:posOffset>
+                </wp:positionV>
+                <wp:extent cx="73660" cy="163830"/>
+                <wp:effectExtent l="38100" t="0" r="40640" b="0"/>
+                <wp:wrapNone/>
+                <wp:docPr id="20" name="Freeform: Shape 20"/>
+                <wp:cNvGraphicFramePr/>
+                <a:graphic xmlns:a="http://schemas.openxmlformats.org/drawingml/2006/main">
+                  <a:graphicData uri="http://schemas.microsoft.com/office/word/2010/wordprocessingShape">
+                    <wps:wsp>
+                      <wps:cNvSpPr/>
+                      <wps:spPr>
+                        <a:xfrm rot="2003543">
+                          <a:off x="0" y="0"/>
+                          <a:ext cx="73660" cy="163830"/>
+                        </a:xfrm>
+                        <a:custGeom>
+                          <a:avLst/>
+                          <a:gdLst>
+                            <a:gd name="connsiteX0" fmla="*/ 313268 w 425086"/>
+                            <a:gd name="connsiteY0" fmla="*/ 0 h 882686"/>
+                            <a:gd name="connsiteX1" fmla="*/ 1421 w 425086"/>
+                            <a:gd name="connsiteY1" fmla="*/ 380559 h 882686"/>
+                            <a:gd name="connsiteX2" fmla="*/ 424264 w 425086"/>
+                            <a:gd name="connsiteY2" fmla="*/ 549697 h 882686"/>
+                            <a:gd name="connsiteX3" fmla="*/ 107132 w 425086"/>
+                            <a:gd name="connsiteY3" fmla="*/ 882686 h 882686"/>
+                          </a:gdLst>
+                          <a:ahLst/>
+                          <a:cxnLst>
+                            <a:cxn ang="0">
+                              <a:pos x="connsiteX0" y="connsiteY0"/>
+                            </a:cxn>
+                            <a:cxn ang="0">
+                              <a:pos x="connsiteX1" y="connsiteY1"/>
+                            </a:cxn>
+                            <a:cxn ang="0">
+                              <a:pos x="connsiteX2" y="connsiteY2"/>
+                            </a:cxn>
+                            <a:cxn ang="0">
+                              <a:pos x="connsiteX3" y="connsiteY3"/>
+                            </a:cxn>
+                          </a:cxnLst>
+                          <a:rect l="l" t="t" r="r" b="b"/>
+                          <a:pathLst>
+                            <a:path w="425086" h="882686">
+                              <a:moveTo>
+                                <a:pt x="313268" y="0"/>
+                              </a:moveTo>
+                              <a:cubicBezTo>
+                                <a:pt x="148095" y="144471"/>
+                                <a:pt x="-17078" y="288943"/>
+                                <a:pt x="1421" y="380559"/>
+                              </a:cubicBezTo>
+                              <a:cubicBezTo>
+                                <a:pt x="19920" y="472175"/>
+                                <a:pt x="406646" y="466009"/>
+                                <a:pt x="424264" y="549697"/>
+                              </a:cubicBezTo>
+                              <a:cubicBezTo>
+                                <a:pt x="441883" y="633385"/>
+                                <a:pt x="171439" y="824545"/>
+                                <a:pt x="107132" y="882686"/>
+                              </a:cubicBezTo>
+                            </a:path>
+                          </a:pathLst>
+                        </a:custGeom>
+                        <a:noFill/>
+                        <a:ln w="12700">
+                          <a:solidFill>
+                            <a:schemeClr val="tx1"/>
+                          </a:solidFill>
+                        </a:ln>
+                      </wps:spPr>
+                      <wps:style>
+                        <a:lnRef idx="2">
+                          <a:schemeClr val="accent1">
+                            <a:shade val="50000"/>
+                          </a:schemeClr>
+                        </a:lnRef>
+                        <a:fillRef idx="1">
+                          <a:schemeClr val="accent1"/>
+                        </a:fillRef>
+                        <a:effectRef idx="0">
+                          <a:schemeClr val="accent1"/>
+                        </a:effectRef>
+                        <a:fontRef idx="minor">
+                          <a:schemeClr val="lt1"/>
+                        </a:fontRef>
+                      </wps:style>
+                      <wps:bodyPr rot="0" spcFirstLastPara="0" vertOverflow="overflow" horzOverflow="overflow" vert="horz" wrap="square" lIns="91440" tIns="45720" rIns="91440" bIns="45720" numCol="1" spcCol="0" rtlCol="0" fromWordArt="0" anchor="ctr" anchorCtr="0" forceAA="0" compatLnSpc="1">
+                        <a:prstTxWarp prst="textNoShape">
+                          <a:avLst/>
+                        </a:prstTxWarp>
+                        <a:noAutofit/>
+                      </wps:bodyPr>
+                    </wps:wsp>
+                  </a:graphicData>
+                </a:graphic>
+                <wp14:sizeRelH relativeFrom="margin">
+                  <wp14:pctWidth>0</wp14:pctWidth>
+                </wp14:sizeRelH>
+                <wp14:sizeRelV relativeFrom="margin">
+                  <wp14:pctHeight>0</wp14:pctHeight>
+                </wp14:sizeRelV>
+              </wp:anchor>
+            </w:drawing>
+          </mc:Choice>
+          <mc:Fallback>
+            <w:pict>
+              <v:shape w14:anchorId="3C2B13E0" id="Freeform: Shape 20" o:spid="_x0000_s1026" style="position:absolute;margin-left:390.9pt;margin-top:68.4pt;width:5.8pt;height:12.9pt;rotation:2188403fd;z-index:251667456;visibility:visible;mso-wrap-style:square;mso-width-percent:0;mso-height-percent:0;mso-wrap-distance-left:9pt;mso-wrap-distance-top:0;mso-wrap-distance-right:9pt;mso-wrap-distance-bottom:0;mso-position-horizontal:absolute;mso-position-horizontal-relative:text;mso-position-vertical:absolute;mso-position-vertical-relative:text;mso-width-percent:0;mso-height-percent:0;mso-width-relative:margin;mso-height-relative:margin;v-text-anchor:middle" coordsize="425086,882686" o:gfxdata="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" path="m313268,c148095,144471,-17078,288943,1421,380559v18499,91616,405225,85450,422843,169138c441883,633385,171439,824545,107132,882686e" filled="f" strokecolor="black [3213]" strokeweight="1pt">
+                <v:stroke joinstyle="miter"/>
+                <v:path arrowok="t" o:connecttype="custom" o:connectlocs="54284,0;246,70633;73518,102026;18564,163830" o:connectangles="0,0,0,0"/>
+              </v:shape>
+            </w:pict>
+          </mc:Fallback>
+        </mc:AlternateContent>
+      </w:r>
+      <w:r>
+        <w:rPr>
+          <w:rFonts w:ascii="Times New Roman" w:hAnsi="Times New Roman" w:cs="Times New Roman"/>
+          <w:noProof/>
+          <w:lang w:val="ru-RU"/>
+        </w:rPr>
+        <mc:AlternateContent>
+          <mc:Choice Requires="wps">
+            <w:drawing>
+              <wp:anchor distT="0" distB="0" distL="114300" distR="114300" simplePos="0" relativeHeight="251665408" behindDoc="0" locked="0" layoutInCell="1" allowOverlap="1" wp14:anchorId="28922E17" wp14:editId="6E5E24B5">
+                <wp:simplePos x="0" y="0"/>
+                <wp:positionH relativeFrom="column">
+                  <wp:posOffset>3521710</wp:posOffset>
+                </wp:positionH>
+                <wp:positionV relativeFrom="paragraph">
+                  <wp:posOffset>2570480</wp:posOffset>
+                </wp:positionV>
+                <wp:extent cx="73660" cy="163830"/>
+                <wp:effectExtent l="0" t="0" r="21590" b="26670"/>
+                <wp:wrapNone/>
+                <wp:docPr id="19" name="Freeform: Shape 19"/>
+                <wp:cNvGraphicFramePr/>
+                <a:graphic xmlns:a="http://schemas.openxmlformats.org/drawingml/2006/main">
+                  <a:graphicData uri="http://schemas.microsoft.com/office/word/2010/wordprocessingShape">
+                    <wps:wsp>
+                      <wps:cNvSpPr/>
+                      <wps:spPr>
+                        <a:xfrm>
+                          <a:off x="0" y="0"/>
+                          <a:ext cx="73660" cy="163830"/>
+                        </a:xfrm>
+                        <a:custGeom>
+                          <a:avLst/>
+                          <a:gdLst>
+                            <a:gd name="connsiteX0" fmla="*/ 313268 w 425086"/>
+                            <a:gd name="connsiteY0" fmla="*/ 0 h 882686"/>
+                            <a:gd name="connsiteX1" fmla="*/ 1421 w 425086"/>
+                            <a:gd name="connsiteY1" fmla="*/ 380559 h 882686"/>
+                            <a:gd name="connsiteX2" fmla="*/ 424264 w 425086"/>
+                            <a:gd name="connsiteY2" fmla="*/ 549697 h 882686"/>
+                            <a:gd name="connsiteX3" fmla="*/ 107132 w 425086"/>
+                            <a:gd name="connsiteY3" fmla="*/ 882686 h 882686"/>
+                          </a:gdLst>
+                          <a:ahLst/>
+                          <a:cxnLst>
+                            <a:cxn ang="0">
+                              <a:pos x="connsiteX0" y="connsiteY0"/>
+                            </a:cxn>
+                            <a:cxn ang="0">
+                              <a:pos x="connsiteX1" y="connsiteY1"/>
+                            </a:cxn>
+                            <a:cxn ang="0">
+                              <a:pos x="connsiteX2" y="connsiteY2"/>
+                            </a:cxn>
+                            <a:cxn ang="0">
+                              <a:pos x="connsiteX3" y="connsiteY3"/>
+                            </a:cxn>
+                          </a:cxnLst>
+                          <a:rect l="l" t="t" r="r" b="b"/>
+                          <a:pathLst>
+                            <a:path w="425086" h="882686">
+                              <a:moveTo>
+                                <a:pt x="313268" y="0"/>
+                              </a:moveTo>
+                              <a:cubicBezTo>
+                                <a:pt x="148095" y="144471"/>
+                                <a:pt x="-17078" y="288943"/>
+                                <a:pt x="1421" y="380559"/>
+                              </a:cubicBezTo>
+                              <a:cubicBezTo>
+                                <a:pt x="19920" y="472175"/>
+                                <a:pt x="406646" y="466009"/>
+                                <a:pt x="424264" y="549697"/>
+                              </a:cubicBezTo>
+                              <a:cubicBezTo>
+                                <a:pt x="441883" y="633385"/>
+                                <a:pt x="171439" y="824545"/>
+                                <a:pt x="107132" y="882686"/>
+                              </a:cubicBezTo>
+                            </a:path>
+                          </a:pathLst>
+                        </a:custGeom>
+                        <a:noFill/>
+                        <a:ln w="12700">
+                          <a:solidFill>
+                            <a:schemeClr val="tx1"/>
+                          </a:solidFill>
+                        </a:ln>
+                      </wps:spPr>
+                      <wps:style>
+                        <a:lnRef idx="2">
+                          <a:schemeClr val="accent1">
+                            <a:shade val="50000"/>
+                          </a:schemeClr>
+                        </a:lnRef>
+                        <a:fillRef idx="1">
+                          <a:schemeClr val="accent1"/>
+                        </a:fillRef>
+                        <a:effectRef idx="0">
+                          <a:schemeClr val="accent1"/>
+                        </a:effectRef>
+                        <a:fontRef idx="minor">
+                          <a:schemeClr val="lt1"/>
+                        </a:fontRef>
+                      </wps:style>
+                      <wps:bodyPr rot="0" spcFirstLastPara="0" vertOverflow="overflow" horzOverflow="overflow" vert="horz" wrap="square" lIns="91440" tIns="45720" rIns="91440" bIns="45720" numCol="1" spcCol="0" rtlCol="0" fromWordArt="0" anchor="ctr" anchorCtr="0" forceAA="0" compatLnSpc="1">
+                        <a:prstTxWarp prst="textNoShape">
+                          <a:avLst/>
+                        </a:prstTxWarp>
+                        <a:noAutofit/>
+                      </wps:bodyPr>
+                    </wps:wsp>
+                  </a:graphicData>
+                </a:graphic>
+                <wp14:sizeRelH relativeFrom="margin">
+                  <wp14:pctWidth>0</wp14:pctWidth>
+                </wp14:sizeRelH>
+                <wp14:sizeRelV relativeFrom="margin">
+                  <wp14:pctHeight>0</wp14:pctHeight>
+                </wp14:sizeRelV>
+              </wp:anchor>
+            </w:drawing>
+          </mc:Choice>
+          <mc:Fallback>
+            <w:pict>
+              <v:shape w14:anchorId="64398AA3" id="Freeform: Shape 19" o:spid="_x0000_s1026" style="position:absolute;margin-left:277.3pt;margin-top:202.4pt;width:5.8pt;height:12.9pt;z-index:251665408;visibility:visible;mso-wrap-style:square;mso-width-percent:0;mso-height-percent:0;mso-wrap-distance-left:9pt;mso-wrap-distance-top:0;mso-wrap-distance-right:9pt;mso-wrap-distance-bottom:0;mso-position-horizontal:absolute;mso-position-horizontal-relative:text;mso-position-vertical:absolute;mso-position-vertical-relative:text;mso-width-percent:0;mso-height-percent:0;mso-width-relative:margin;mso-height-relative:margin;v-text-anchor:middle" coordsize="425086,882686" o:gfxdata="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" path="m313268,c148095,144471,-17078,288943,1421,380559v18499,91616,405225,85450,422843,169138c441883,633385,171439,824545,107132,882686e" filled="f" strokecolor="black [3213]" strokeweight="1pt">
+                <v:stroke joinstyle="miter"/>
+                <v:path arrowok="t" o:connecttype="custom" o:connectlocs="54284,0;246,70633;73518,102026;18564,163830" o:connectangles="0,0,0,0"/>
+              </v:shape>
+            </w:pict>
+          </mc:Fallback>
+        </mc:AlternateContent>
+      </w:r>
+      <w:r>
+        <w:rPr>
+          <w:rFonts w:ascii="Times New Roman" w:hAnsi="Times New Roman" w:cs="Times New Roman"/>
+          <w:noProof/>
           <w:lang w:val="ru-RU"/>
         </w:rPr>
         <w:drawing>
-          <wp:inline distT="0" distB="0" distL="0" distR="0" wp14:anchorId="7E982544" wp14:editId="61FFDDC0">
-            <wp:extent cx="5573519" cy="3275330"/>
-            <wp:effectExtent l="0" t="0" r="8255" b="1270"/>
+          <wp:inline distT="0" distB="0" distL="0" distR="0" wp14:anchorId="7E982544" wp14:editId="716E9C94">
+            <wp:extent cx="5573519" cy="3051964"/>
+            <wp:effectExtent l="0" t="0" r="8255" b="0"/>
             <wp:docPr id="16" name="Picture 16"/>
             <wp:cNvGraphicFramePr>
               <a:graphicFrameLocks xmlns:a="http://schemas.openxmlformats.org/drawingml/2006/main" noChangeAspect="1"/>
@@ -3187,7 +4994,7 @@
                   <pic:spPr>
                     <a:xfrm>
                       <a:off x="0" y="0"/>
-                      <a:ext cx="5573519" cy="3275330"/>
+                      <a:ext cx="5573519" cy="3051964"/>
                     </a:xfrm>
                     <a:prstGeom prst="rect">
                       <a:avLst/>
@@ -3481,6 +5288,48 @@
         </w:rPr>
         <w:t>требование обработано первым и вторым обработчиком</w:t>
       </w:r>
+      <w:r>
+        <w:rPr>
+          <w:rFonts w:ascii="Times New Roman" w:hAnsi="Times New Roman" w:cs="Times New Roman"/>
+          <w:lang w:val="ru-RU"/>
+        </w:rPr>
+        <w:t xml:space="preserve"> (</w:t>
+      </w:r>
+      <w:r>
+        <w:rPr>
+          <w:rFonts w:ascii="Times New Roman" w:hAnsi="Times New Roman" w:cs="Times New Roman"/>
+          <w:lang w:val="ru-RU"/>
+        </w:rPr>
+        <w:t xml:space="preserve">переменная </w:t>
+      </w:r>
+      <w:proofErr w:type="gramStart"/>
+      <w:r>
+        <w:rPr>
+          <w:rFonts w:ascii="Times New Roman" w:hAnsi="Times New Roman" w:cs="Times New Roman"/>
+        </w:rPr>
+        <w:t>agent</w:t>
+      </w:r>
+      <w:r>
+        <w:rPr>
+          <w:rFonts w:ascii="Times New Roman" w:hAnsi="Times New Roman" w:cs="Times New Roman"/>
+          <w:lang w:val="ru-RU"/>
+        </w:rPr>
+        <w:t>.</w:t>
+      </w:r>
+      <w:r>
+        <w:rPr>
+          <w:rFonts w:ascii="Times New Roman" w:hAnsi="Times New Roman" w:cs="Times New Roman"/>
+        </w:rPr>
+        <w:t>check</w:t>
+      </w:r>
+      <w:proofErr w:type="gramEnd"/>
+      <w:r>
+        <w:rPr>
+          <w:rFonts w:ascii="Times New Roman" w:hAnsi="Times New Roman" w:cs="Times New Roman"/>
+          <w:lang w:val="ru-RU"/>
+        </w:rPr>
+        <w:t xml:space="preserve"> == 2)</w:t>
+      </w:r>
     </w:p>
     <w:p>
       <w:pPr>
@@ -3509,6 +5358,48 @@
           <w:lang w:val="ru-RU"/>
         </w:rPr>
         <w:t>требование обработано вторым и первым обработчиком</w:t>
+      </w:r>
+      <w:r>
+        <w:rPr>
+          <w:rFonts w:ascii="Times New Roman" w:hAnsi="Times New Roman" w:cs="Times New Roman"/>
+          <w:lang w:val="ru-RU"/>
+        </w:rPr>
+        <w:t xml:space="preserve"> (</w:t>
+      </w:r>
+      <w:r>
+        <w:rPr>
+          <w:rFonts w:ascii="Times New Roman" w:hAnsi="Times New Roman" w:cs="Times New Roman"/>
+          <w:lang w:val="ru-RU"/>
+        </w:rPr>
+        <w:t xml:space="preserve">переменная </w:t>
+      </w:r>
+      <w:proofErr w:type="gramStart"/>
+      <w:r>
+        <w:rPr>
+          <w:rFonts w:ascii="Times New Roman" w:hAnsi="Times New Roman" w:cs="Times New Roman"/>
+        </w:rPr>
+        <w:t>agent</w:t>
+      </w:r>
+      <w:r>
+        <w:rPr>
+          <w:rFonts w:ascii="Times New Roman" w:hAnsi="Times New Roman" w:cs="Times New Roman"/>
+          <w:lang w:val="ru-RU"/>
+        </w:rPr>
+        <w:t>.</w:t>
+      </w:r>
+      <w:r>
+        <w:rPr>
+          <w:rFonts w:ascii="Times New Roman" w:hAnsi="Times New Roman" w:cs="Times New Roman"/>
+        </w:rPr>
+        <w:t>check</w:t>
+      </w:r>
+      <w:proofErr w:type="gramEnd"/>
+      <w:r>
+        <w:rPr>
+          <w:rFonts w:ascii="Times New Roman" w:hAnsi="Times New Roman" w:cs="Times New Roman"/>
+          <w:lang w:val="ru-RU"/>
+        </w:rPr>
+        <w:t xml:space="preserve"> == 2)</w:t>
       </w:r>
     </w:p>
     <w:p>
@@ -5141,189 +7032,135 @@
     </w:p>
     <w:p>
       <w:pPr>
-        <w:pStyle w:val="BodyText"/>
-        <w:ind w:right="50" w:firstLine="719"/>
-      </w:pPr>
-      <w:r>
-        <w:t xml:space="preserve">В ходе курсовой работы с использованием программного комплекса </w:t>
-      </w:r>
-      <w:proofErr w:type="spellStart"/>
-      <w:r>
-        <w:t>AnyLogic</w:t>
-      </w:r>
-      <w:proofErr w:type="spellEnd"/>
-      <w:r>
-        <w:t xml:space="preserve"> была смоделирована система. В ней заявки генерируются в одном источнике и с определённой вероятностью</w:t>
-      </w:r>
-      <w:r>
-        <w:rPr>
-          <w:spacing w:val="-3"/>
-        </w:rPr>
-        <w:t xml:space="preserve"> </w:t>
-      </w:r>
-      <w:r>
-        <w:t>поступают</w:t>
-      </w:r>
-      <w:r>
-        <w:rPr>
-          <w:spacing w:val="-3"/>
-        </w:rPr>
-        <w:t xml:space="preserve"> </w:t>
-      </w:r>
-      <w:r>
-        <w:t>в</w:t>
-      </w:r>
-      <w:r>
-        <w:rPr>
-          <w:spacing w:val="-3"/>
-        </w:rPr>
-        <w:t xml:space="preserve"> </w:t>
-      </w:r>
-      <w:r>
-        <w:t>одну</w:t>
-      </w:r>
-      <w:r>
-        <w:rPr>
-          <w:spacing w:val="-1"/>
-        </w:rPr>
-        <w:t xml:space="preserve"> </w:t>
-      </w:r>
-      <w:r>
-        <w:t>из</w:t>
-      </w:r>
-      <w:r>
-        <w:rPr>
-          <w:spacing w:val="-2"/>
-        </w:rPr>
-        <w:t xml:space="preserve"> </w:t>
-      </w:r>
-      <w:r>
-        <w:t>двух</w:t>
-      </w:r>
-      <w:r>
-        <w:rPr>
-          <w:spacing w:val="-3"/>
-        </w:rPr>
-        <w:t xml:space="preserve"> </w:t>
-      </w:r>
-      <w:r>
-        <w:t>очередей.</w:t>
-      </w:r>
-      <w:r>
-        <w:rPr>
-          <w:spacing w:val="-6"/>
-        </w:rPr>
-        <w:t xml:space="preserve"> </w:t>
-      </w:r>
-      <w:r>
-        <w:t>Описан ход разработки модели, настройки блоков.</w:t>
-      </w:r>
-    </w:p>
-    <w:p>
-      <w:pPr>
-        <w:pStyle w:val="BodyText"/>
-        <w:spacing w:before="1"/>
-        <w:ind w:right="50" w:firstLine="719"/>
-      </w:pPr>
-      <w:r>
-        <w:t>Проведён эксперимент по запуску модели и отслеживание результатов.</w:t>
-      </w:r>
-      <w:r>
-        <w:t xml:space="preserve"> </w:t>
-      </w:r>
-      <w:r>
-        <w:t>Блок</w:t>
-      </w:r>
-      <w:r>
-        <w:rPr>
-          <w:spacing w:val="-4"/>
-        </w:rPr>
-        <w:t xml:space="preserve"> </w:t>
-      </w:r>
-      <w:r>
-        <w:rPr>
-          <w:spacing w:val="-4"/>
-          <w:lang w:val="en-US"/>
-        </w:rPr>
-        <w:t>Select</w:t>
-      </w:r>
-      <w:r>
-        <w:rPr>
-          <w:spacing w:val="-4"/>
-        </w:rPr>
-        <w:t xml:space="preserve"> </w:t>
-      </w:r>
-      <w:r>
-        <w:rPr>
-          <w:spacing w:val="-4"/>
-          <w:lang w:val="en-US"/>
-        </w:rPr>
-        <w:t>Output</w:t>
-      </w:r>
-      <w:r>
-        <w:rPr>
-          <w:spacing w:val="-4"/>
-        </w:rPr>
-        <w:t xml:space="preserve"> </w:t>
-      </w:r>
-      <w:r>
-        <w:t>распределяет</w:t>
-      </w:r>
-      <w:r>
-        <w:rPr>
-          <w:spacing w:val="-4"/>
-        </w:rPr>
-        <w:t xml:space="preserve"> </w:t>
-      </w:r>
-      <w:r>
-        <w:t>агентов</w:t>
-      </w:r>
-      <w:r>
-        <w:rPr>
-          <w:spacing w:val="-5"/>
-        </w:rPr>
-        <w:t xml:space="preserve"> </w:t>
-      </w:r>
-      <w:r>
-        <w:t>с</w:t>
-      </w:r>
-      <w:r>
-        <w:rPr>
-          <w:spacing w:val="-4"/>
-        </w:rPr>
-        <w:t xml:space="preserve"> </w:t>
-      </w:r>
-      <w:r>
-        <w:t>заданной вероятностью. Нагрузка на блок А соответствовала вероятности распределения (р = 0,7).</w:t>
-      </w:r>
-      <w:r>
-        <w:t xml:space="preserve"> </w:t>
-      </w:r>
-      <w:r>
-        <w:t>Средняя</w:t>
-      </w:r>
-      <w:r>
-        <w:rPr>
-          <w:spacing w:val="-3"/>
-        </w:rPr>
-        <w:t xml:space="preserve"> </w:t>
-      </w:r>
-      <w:r>
-        <w:t>длина очереди, медиана 1 очереди всегда больше, чем значение 2 очереди.</w:t>
-      </w:r>
-    </w:p>
-    <w:p>
-      <w:pPr>
         <w:pStyle w:val="Caption"/>
-        <w:rPr>
-          <w:rFonts w:ascii="Times New Roman" w:hAnsi="Times New Roman" w:cs="Times New Roman"/>
+        <w:ind w:firstLine="720"/>
+        <w:rPr>
+          <w:rFonts w:ascii="Times New Roman" w:eastAsia="Times New Roman" w:hAnsi="Times New Roman" w:cs="Times New Roman"/>
           <w:i w:val="0"/>
           <w:iCs w:val="0"/>
-          <w:sz w:val="24"/>
-          <w:szCs w:val="24"/>
-          <w:lang w:val="ru-RU"/>
-        </w:rPr>
-      </w:pPr>
+          <w:color w:val="auto"/>
+          <w:sz w:val="24"/>
+          <w:szCs w:val="24"/>
+          <w:lang w:val="ru-RU"/>
+        </w:rPr>
+      </w:pPr>
+      <w:r>
+        <w:rPr>
+          <w:rFonts w:ascii="Times New Roman" w:eastAsia="Times New Roman" w:hAnsi="Times New Roman" w:cs="Times New Roman"/>
+          <w:i w:val="0"/>
+          <w:iCs w:val="0"/>
+          <w:color w:val="auto"/>
+          <w:sz w:val="24"/>
+          <w:szCs w:val="24"/>
+          <w:lang w:val="ru-RU"/>
+        </w:rPr>
+        <w:t xml:space="preserve">В рамках курсовой работы с использованием программного комплекса </w:t>
+      </w:r>
+      <w:proofErr w:type="spellStart"/>
+      <w:r>
+        <w:rPr>
+          <w:rFonts w:ascii="Times New Roman" w:eastAsia="Times New Roman" w:hAnsi="Times New Roman" w:cs="Times New Roman"/>
+          <w:i w:val="0"/>
+          <w:iCs w:val="0"/>
+          <w:color w:val="auto"/>
+          <w:sz w:val="24"/>
+          <w:szCs w:val="24"/>
+          <w:lang w:val="ru-RU"/>
+        </w:rPr>
+        <w:t>AnyLogic</w:t>
+      </w:r>
+      <w:proofErr w:type="spellEnd"/>
+      <w:r>
+        <w:rPr>
+          <w:rFonts w:ascii="Times New Roman" w:eastAsia="Times New Roman" w:hAnsi="Times New Roman" w:cs="Times New Roman"/>
+          <w:i w:val="0"/>
+          <w:iCs w:val="0"/>
+          <w:color w:val="auto"/>
+          <w:sz w:val="24"/>
+          <w:szCs w:val="24"/>
+          <w:lang w:val="ru-RU"/>
+        </w:rPr>
+        <w:t xml:space="preserve"> была смоделирована система, в которой заявки генерируются в единственном источнике и с определённой вероятностью направляются в одну из двух очередей. Описан процесс разработки модели и настройка её блоков.</w:t>
+      </w:r>
+    </w:p>
+    <w:p>
+      <w:pPr>
+        <w:pStyle w:val="Caption"/>
+        <w:ind w:firstLine="720"/>
+        <w:rPr>
+          <w:rFonts w:ascii="Times New Roman" w:eastAsia="Times New Roman" w:hAnsi="Times New Roman" w:cs="Times New Roman"/>
+          <w:i w:val="0"/>
+          <w:iCs w:val="0"/>
+          <w:color w:val="auto"/>
+          <w:sz w:val="24"/>
+          <w:szCs w:val="24"/>
+          <w:lang w:val="ru-RU"/>
+        </w:rPr>
+      </w:pPr>
+      <w:r>
+        <w:rPr>
+          <w:rFonts w:ascii="Times New Roman" w:eastAsia="Times New Roman" w:hAnsi="Times New Roman" w:cs="Times New Roman"/>
+          <w:i w:val="0"/>
+          <w:iCs w:val="0"/>
+          <w:color w:val="auto"/>
+          <w:sz w:val="24"/>
+          <w:szCs w:val="24"/>
+          <w:lang w:val="ru-RU"/>
+        </w:rPr>
+        <w:t xml:space="preserve">Был проведён эксперимент с запуском модели и анализом результатов. Блок Select </w:t>
+      </w:r>
+      <w:proofErr w:type="spellStart"/>
+      <w:r>
+        <w:rPr>
+          <w:rFonts w:ascii="Times New Roman" w:eastAsia="Times New Roman" w:hAnsi="Times New Roman" w:cs="Times New Roman"/>
+          <w:i w:val="0"/>
+          <w:iCs w:val="0"/>
+          <w:color w:val="auto"/>
+          <w:sz w:val="24"/>
+          <w:szCs w:val="24"/>
+          <w:lang w:val="ru-RU"/>
+        </w:rPr>
+        <w:t>Output</w:t>
+      </w:r>
+      <w:proofErr w:type="spellEnd"/>
+      <w:r>
+        <w:rPr>
+          <w:rFonts w:ascii="Times New Roman" w:eastAsia="Times New Roman" w:hAnsi="Times New Roman" w:cs="Times New Roman"/>
+          <w:i w:val="0"/>
+          <w:iCs w:val="0"/>
+          <w:color w:val="auto"/>
+          <w:sz w:val="24"/>
+          <w:szCs w:val="24"/>
+          <w:lang w:val="ru-RU"/>
+        </w:rPr>
+        <w:t xml:space="preserve"> использовался для распределения агентов между двумя направлениями согласно заданной вероятности (р = 0,7 для блока A). Нагрузка на блок A соответствовала этой вероятности.</w:t>
+      </w:r>
+    </w:p>
+    <w:p>
+      <w:pPr>
+        <w:pStyle w:val="Caption"/>
+        <w:ind w:firstLine="720"/>
+        <w:rPr>
+          <w:rFonts w:ascii="Times New Roman" w:hAnsi="Times New Roman" w:cs="Times New Roman"/>
+          <w:i w:val="0"/>
+          <w:iCs w:val="0"/>
+          <w:sz w:val="24"/>
+          <w:szCs w:val="24"/>
+          <w:lang w:val="ru-RU"/>
+        </w:rPr>
+      </w:pPr>
+      <w:r>
+        <w:rPr>
+          <w:rFonts w:ascii="Times New Roman" w:eastAsia="Times New Roman" w:hAnsi="Times New Roman" w:cs="Times New Roman"/>
+          <w:i w:val="0"/>
+          <w:iCs w:val="0"/>
+          <w:color w:val="auto"/>
+          <w:sz w:val="24"/>
+          <w:szCs w:val="24"/>
+          <w:lang w:val="ru-RU"/>
+        </w:rPr>
+        <w:t>В ходе наблюдений установлено, что средняя длина очередей увеличивается со временем и пропорциональна заданному распределению. Медианное значение длины первой очереди стабильно превышает медиану второй, что подтверждает корректность работы модели.</w:t>
+      </w:r>
     </w:p>
     <w:sectPr>
       <w:pgSz w:w="12240" w:h="15840"/>
@@ -5600,7 +7437,6 @@
       <w:lvlJc w:val="left"/>
       <w:pPr>
         <w:ind w:left="281" w:hanging="281"/>
-        <w:jc w:val="left"/>
       </w:pPr>
       <w:rPr>
         <w:rFonts w:ascii="Times New Roman" w:eastAsia="Times New Roman" w:hAnsi="Times New Roman" w:cs="Times New Roman" w:hint="default"/>

</xml_diff>